<commit_message>
add specification spread sheet
</commit_message>
<xml_diff>
--- a/documentation/פרויקט שנתי.docx
+++ b/documentation/פרויקט שנתי.docx
@@ -91,7 +91,16 @@
             <w:rtl/>
             <w:lang w:val="en-US"/>
           </w:rPr>
-          <w:t>כל</w:t>
+          <w:t>כ</w:t>
+        </w:r>
+        <w:r>
+          <w:rPr>
+            <w:rStyle w:val="Hyperlink"/>
+            <w:rFonts w:hint="cs"/>
+            <w:rtl/>
+            <w:lang w:val="en-US"/>
+          </w:rPr>
+          <w:t>ל</w:t>
         </w:r>
         <w:r>
           <w:rPr>
@@ -730,7 +739,23 @@
           <w:rtl/>
           <w:lang w:val="en-US"/>
         </w:rPr>
-        <w:t xml:space="preserve">אסטרטגיית הפיתוח שבה נעשה שימוש היתה ניצול של כלי לניטור גרסאות, כלי בניית קוד ופלטפורמת פיתוח. הרעיון המוביל היה שימוש בכלים שפותחו ב"קוד פתוח" ולא תלויים המערכת הפעלה כזאת או אחרת, כך למשל, אחד מאיתנו פיתח במערכת </w:t>
+        <w:t xml:space="preserve">אסטרטגיית הפיתוח שבה נעשה שימוש היתה ניצול של כלי לניטור גרסאות, כלי בניית קוד ופלטפורמת פיתוח. הרעיון המוביל היה שימוש בכלים שפותחו ב"קוד פתוח" ולא תלויים </w:t>
+      </w:r>
+      <w:r>
+        <w:rPr>
+          <w:rFonts w:hint="cs"/>
+          <w:rtl/>
+          <w:lang w:val="en-US"/>
+        </w:rPr>
+        <w:t>ב</w:t>
+      </w:r>
+      <w:r>
+        <w:rPr>
+          <w:rFonts w:hint="cs"/>
+          <w:rtl/>
+          <w:lang w:val="en-US"/>
+        </w:rPr>
+        <w:t xml:space="preserve">מערכת הפעלה כזאת או אחרת, כך למשל, אחד מאיתנו פיתח במערכת </w:t>
       </w:r>
       <w:r>
         <w:rPr>
@@ -895,7 +920,6 @@
         <w:bidi/>
         <w:rPr>
           <w:rFonts w:hint="cs"/>
-          <w:rtl/>
           <w:lang w:val="en-US"/>
         </w:rPr>
       </w:pPr>
@@ -939,6 +963,12 @@
           <w:lang w:val="en-US"/>
         </w:rPr>
         <w:t xml:space="preserve"> בעבודה על ענף נפרד, ולכן המיזוג הצריך פגישה על מנת לתאם שהשינויים לא מבטלים או מפריעים אחד לשני. </w:t>
+      </w:r>
+      <w:r>
+        <w:rPr>
+          <w:lang w:val="en-US"/>
+        </w:rPr>
+        <w:t xml:space="preserve"> </w:t>
       </w:r>
     </w:p>
     <w:p>
@@ -2769,6 +2799,287 @@
           <w:b/>
           <w:bCs/>
           <w:u w:val="single"/>
+          <w:rtl/>
+        </w:rPr>
+      </w:pPr>
+    </w:p>
+    <w:p>
+      <w:pPr>
+        <w:bidi/>
+        <w:rPr>
+          <w:rtl/>
+        </w:rPr>
+      </w:pPr>
+      <w:r>
+        <w:rPr>
+          <w:rFonts w:hint="cs"/>
+          <w:b/>
+          <w:bCs/>
+          <w:u w:val="single"/>
+          <w:rtl/>
+        </w:rPr>
+        <w:t>קשיים</w:t>
+      </w:r>
+    </w:p>
+    <w:p>
+      <w:pPr>
+        <w:bidi/>
+        <w:rPr>
+          <w:rtl/>
+        </w:rPr>
+      </w:pPr>
+      <w:r>
+        <w:rPr>
+          <w:rFonts w:hint="cs"/>
+          <w:rtl/>
+        </w:rPr>
+        <w:t>הקשיים שבהם נתקלנו מתחלקים בעיקרון לשתי קבוצות:</w:t>
+      </w:r>
+    </w:p>
+    <w:p>
+      <w:pPr>
+        <w:bidi/>
+        <w:ind w:left="543" w:hanging="567"/>
+        <w:rPr>
+          <w:rtl/>
+        </w:rPr>
+      </w:pPr>
+      <w:r>
+        <w:rPr>
+          <w:rFonts w:hint="cs"/>
+          <w:u w:val="single"/>
+          <w:rtl/>
+        </w:rPr>
+        <w:t>הקמה</w:t>
+      </w:r>
+      <w:r>
+        <w:rPr>
+          <w:rFonts w:hint="cs"/>
+          <w:rtl/>
+        </w:rPr>
+        <w:t xml:space="preserve">: קבוצה זאת מכילה את חבלי הלידה של המערכת, איזו שפת פיתוח, ואיתה, איזה סביבת פיתוח. חשיבה על תהליך הפיתוח עצמו כפי שהוצג לעיל, איך </w:t>
+      </w:r>
+      <w:r>
+        <w:rPr>
+          <w:rFonts w:hint="cs"/>
+          <w:rtl/>
+        </w:rPr>
+        <w:t xml:space="preserve">מפתחים כך שלא תהייה תלות במערכת ההפעלה וכו'. </w:t>
+      </w:r>
+    </w:p>
+    <w:p>
+      <w:pPr>
+        <w:bidi/>
+        <w:ind w:left="1394"/>
+        <w:rPr>
+          <w:rtl/>
+        </w:rPr>
+      </w:pPr>
+      <w:r>
+        <w:rPr>
+          <w:rtl/>
+        </w:rPr>
+        <w:tab/>
+      </w:r>
+      <w:r>
+        <w:rPr>
+          <w:rtl/>
+        </w:rPr>
+        <w:tab/>
+      </w:r>
+      <w:r>
+        <w:rPr>
+          <w:rtl/>
+        </w:rPr>
+        <w:tab/>
+      </w:r>
+    </w:p>
+    <w:p>
+      <w:pPr>
+        <w:bidi/>
+        <w:rPr>
+          <w:rtl/>
+          <w:lang w:val="en-US"/>
+        </w:rPr>
+      </w:pPr>
+      <w:r>
+        <w:rPr>
+          <w:rFonts w:hint="cs"/>
+          <w:u w:val="single"/>
+          <w:rtl/>
+        </w:rPr>
+        <w:t>פיתוח</w:t>
+      </w:r>
+      <w:r>
+        <w:rPr>
+          <w:rFonts w:hint="cs"/>
+          <w:rtl/>
+        </w:rPr>
+        <w:t>:</w:t>
+      </w:r>
+      <w:r>
+        <w:rPr>
+          <w:rFonts w:hint="cs"/>
+          <w:rtl/>
+        </w:rPr>
+        <w:t xml:space="preserve"> קבוצה זאת של קשיים מכילה את הלמידה תו"כ תנועה של שפות חדשות, בעיקר </w:t>
+      </w:r>
+      <w:proofErr w:type="spellStart"/>
+      <w:r>
+        <w:rPr>
+          <w:lang w:val="en-US"/>
+        </w:rPr>
+        <w:t>javascript</w:t>
+      </w:r>
+      <w:proofErr w:type="spellEnd"/>
+      <w:r>
+        <w:rPr>
+          <w:rFonts w:hint="cs"/>
+          <w:rtl/>
+          <w:lang w:val="en-US"/>
+        </w:rPr>
+        <w:t xml:space="preserve"> והדרך בה הדפדפן מרנדר את המידע שכתוב בקבצי ה </w:t>
+      </w:r>
+      <w:r>
+        <w:rPr>
+          <w:rFonts w:hint="cs"/>
+          <w:lang w:val="en-US"/>
+        </w:rPr>
+        <w:t>HTML</w:t>
+      </w:r>
+      <w:r>
+        <w:rPr>
+          <w:rFonts w:hint="cs"/>
+          <w:rtl/>
+          <w:lang w:val="en-US"/>
+        </w:rPr>
+        <w:t xml:space="preserve"> וה </w:t>
+      </w:r>
+      <w:r>
+        <w:rPr>
+          <w:rFonts w:hint="cs"/>
+          <w:lang w:val="en-US"/>
+        </w:rPr>
+        <w:t>CSS</w:t>
+      </w:r>
+      <w:r>
+        <w:rPr>
+          <w:rFonts w:hint="cs"/>
+          <w:rtl/>
+          <w:lang w:val="en-US"/>
+        </w:rPr>
+        <w:t xml:space="preserve"> לכדי ממשק משתמש. </w:t>
+      </w:r>
+    </w:p>
+    <w:p>
+      <w:pPr>
+        <w:bidi/>
+        <w:rPr>
+          <w:rtl/>
+          <w:lang w:val="en-US"/>
+        </w:rPr>
+      </w:pPr>
+      <w:r>
+        <w:rPr>
+          <w:rFonts w:hint="cs"/>
+          <w:rtl/>
+          <w:lang w:val="en-US"/>
+        </w:rPr>
+        <w:t>בעיה נוספת היתה בהעברת תמונות ושמירתן במסד הנתונים, והאם בכלל זה אפשרי, או האם ניתן לשמור על ה</w:t>
+      </w:r>
+      <w:r>
+        <w:rPr>
+          <w:lang w:val="en-US"/>
+        </w:rPr>
+        <w:t>file system</w:t>
+      </w:r>
+      <w:r>
+        <w:rPr>
+          <w:rFonts w:hint="cs"/>
+          <w:rtl/>
+          <w:lang w:val="en-US"/>
+        </w:rPr>
+        <w:t xml:space="preserve"> של המכונה שעליה מותקן השרת. לדעתנו האפשרות השנייה היתה סיכון מסויים שכן את המערכת ניתן להפעיל על כל מערכת הפעלה וקיימת אפשרות ששמירה כזאת לא תתאפשר. לכן, שמירה של תמונות (וקבצים בכלל) היתה אתגר דידקטי לא קטן. </w:t>
+      </w:r>
+    </w:p>
+    <w:p>
+      <w:pPr>
+        <w:bidi/>
+        <w:rPr>
+          <w:rFonts w:hint="cs"/>
+          <w:lang w:val="en-US"/>
+        </w:rPr>
+      </w:pPr>
+      <w:r>
+        <w:rPr>
+          <w:rFonts w:hint="cs"/>
+          <w:rtl/>
+          <w:lang w:val="en-US"/>
+        </w:rPr>
+        <w:t xml:space="preserve">עוד בעיה היתה לאפשר למערכת לשלוח הודעות בזמן אמת לכל המשתמשים המחוברים, מכיוון שהשימוש העיקרי בתעבורה בין לקוח לשרת מתבסס על </w:t>
+      </w:r>
+      <w:r>
+        <w:rPr>
+          <w:lang w:val="en-US"/>
+        </w:rPr>
+        <w:t>servlets</w:t>
+      </w:r>
+      <w:r>
+        <w:rPr>
+          <w:rFonts w:hint="cs"/>
+          <w:lang w:val="en-US"/>
+        </w:rPr>
+        <w:t xml:space="preserve"> </w:t>
+      </w:r>
+      <w:r>
+        <w:rPr>
+          <w:rFonts w:hint="cs"/>
+          <w:rtl/>
+          <w:lang w:val="en-US"/>
+        </w:rPr>
+        <w:t xml:space="preserve">, </w:t>
+      </w:r>
+      <w:r>
+        <w:rPr>
+          <w:rFonts w:hint="cs"/>
+          <w:rtl/>
+          <w:lang w:val="en-US"/>
+        </w:rPr>
+        <w:t xml:space="preserve">שזאת טכנולוגייה הודעות-תגובות, היה צריך למצוא מנגנון ששומר על "קשר" מסויים בין לקוח-שרת, קשר זה נקרא ב </w:t>
+      </w:r>
+      <w:r>
+        <w:rPr>
+          <w:lang w:val="en-US"/>
+        </w:rPr>
+        <w:t>Java</w:t>
+      </w:r>
+      <w:r>
+        <w:rPr>
+          <w:rFonts w:hint="cs"/>
+          <w:rtl/>
+          <w:lang w:val="en-US"/>
+        </w:rPr>
+        <w:t xml:space="preserve"> בשם </w:t>
+      </w:r>
+      <w:r>
+        <w:rPr>
+          <w:lang w:val="en-US"/>
+        </w:rPr>
+        <w:t>Session</w:t>
+      </w:r>
+      <w:r>
+        <w:rPr>
+          <w:rFonts w:hint="cs"/>
+          <w:rtl/>
+          <w:lang w:val="en-US"/>
+        </w:rPr>
+        <w:t xml:space="preserve"> והוא </w:t>
+      </w:r>
+    </w:p>
+    <w:p>
+      <w:pPr>
+        <w:bidi/>
+        <w:rPr>
           <w:rtl/>
         </w:rPr>
       </w:pPr>
@@ -3897,7 +4208,7 @@
   </w:compat>
   <w:rsids>
     <w:rsidRoot w:val="00DD26AB"/>
-    <w:rsid w:val="00686087"/>
+    <w:rsid w:val="003A2385"/>
     <w:rsid w:val="00DD26AB"/>
   </w:rsids>
   <m:mathPr>

</xml_diff>

<commit_message>
edit order and some documentation
</commit_message>
<xml_diff>
--- a/documentation/פרויקט שנתי.docx
+++ b/documentation/פרויקט שנתי.docx
@@ -79,6 +79,7 @@
       <w:pPr>
         <w:jc w:val="right"/>
         <w:rPr>
+          <w:color w:val="00B050"/>
           <w:rtl/>
           <w:lang w:val="en-US"/>
         </w:rPr>
@@ -99,17 +100,143 @@
       <w:pPr>
         <w:jc w:val="right"/>
         <w:rPr>
-          <w:lang w:val="en-US"/>
-        </w:rPr>
-      </w:pPr>
-      <w:r>
-        <w:rPr>
-          <w:rFonts w:hint="cs"/>
+          <w:color w:val="00B050"/>
+          <w:rtl/>
+          <w:lang w:val="en-US"/>
+        </w:rPr>
+      </w:pPr>
+    </w:p>
+    <w:p>
+      <w:pPr>
+        <w:jc w:val="right"/>
+        <w:rPr>
+          <w:color w:val="00B050"/>
+          <w:rtl/>
+          <w:lang w:val="en-US"/>
+        </w:rPr>
+      </w:pPr>
+      <w:r>
+        <w:rPr>
+          <w:rFonts w:hint="cs"/>
+          <w:color w:val="00B050"/>
           <w:rtl/>
           <w:lang w:val="en-US"/>
         </w:rPr>
         <w:t xml:space="preserve"> </w:t>
       </w:r>
+      <w:hyperlink w:anchor="ארכיטקטורה" w:history="1">
+        <w:r>
+          <w:rPr>
+            <w:rStyle w:val="Hyperlink"/>
+            <w:rFonts w:hint="eastAsia"/>
+            <w:color w:val="00B0F0"/>
+            <w:rtl/>
+            <w:lang w:val="en-US"/>
+          </w:rPr>
+          <w:t>ארכ</w:t>
+        </w:r>
+        <w:r>
+          <w:rPr>
+            <w:rStyle w:val="Hyperlink"/>
+            <w:rFonts w:hint="eastAsia"/>
+            <w:color w:val="00B0F0"/>
+            <w:rtl/>
+            <w:lang w:val="en-US"/>
+          </w:rPr>
+          <w:t>י</w:t>
+        </w:r>
+        <w:r>
+          <w:rPr>
+            <w:rStyle w:val="Hyperlink"/>
+            <w:rFonts w:hint="eastAsia"/>
+            <w:color w:val="00B0F0"/>
+            <w:rtl/>
+            <w:lang w:val="en-US"/>
+          </w:rPr>
+          <w:t>טקטורה</w:t>
+        </w:r>
+      </w:hyperlink>
+    </w:p>
+    <w:p>
+      <w:pPr>
+        <w:rPr>
+          <w:rtl/>
+          <w:lang w:val="en-US"/>
+        </w:rPr>
+      </w:pPr>
+    </w:p>
+    <w:p>
+      <w:pPr>
+        <w:jc w:val="right"/>
+        <w:rPr>
+          <w:rtl/>
+          <w:lang w:val="en-US"/>
+        </w:rPr>
+      </w:pPr>
+      <w:hyperlink w:anchor="תהליך" w:history="1">
+        <w:r>
+          <w:rPr>
+            <w:rStyle w:val="Hyperlink"/>
+            <w:rFonts w:hint="cs"/>
+            <w:rtl/>
+            <w:lang w:val="en-US"/>
+          </w:rPr>
+          <w:t>תהליך הפ</w:t>
+        </w:r>
+        <w:r>
+          <w:rPr>
+            <w:rStyle w:val="Hyperlink"/>
+            <w:rFonts w:hint="cs"/>
+            <w:rtl/>
+            <w:lang w:val="en-US"/>
+          </w:rPr>
+          <w:t>י</w:t>
+        </w:r>
+        <w:r>
+          <w:rPr>
+            <w:rStyle w:val="Hyperlink"/>
+            <w:rFonts w:hint="cs"/>
+            <w:rtl/>
+            <w:lang w:val="en-US"/>
+          </w:rPr>
+          <w:t>תוח</w:t>
+        </w:r>
+      </w:hyperlink>
+    </w:p>
+    <w:p>
+      <w:pPr>
+        <w:jc w:val="right"/>
+        <w:rPr>
+          <w:rtl/>
+          <w:lang w:val="en-US"/>
+        </w:rPr>
+      </w:pPr>
+    </w:p>
+    <w:p>
+      <w:pPr>
+        <w:jc w:val="right"/>
+        <w:rPr>
+          <w:rtl/>
+          <w:lang w:val="en-US"/>
+        </w:rPr>
+      </w:pPr>
+    </w:p>
+    <w:p>
+      <w:pPr>
+        <w:jc w:val="right"/>
+        <w:rPr>
+          <w:rtl/>
+          <w:lang w:val="en-US"/>
+        </w:rPr>
+      </w:pPr>
+    </w:p>
+    <w:p>
+      <w:pPr>
+        <w:jc w:val="right"/>
+        <w:rPr>
+          <w:lang w:val="en-US"/>
+        </w:rPr>
+      </w:pPr>
     </w:p>
     <w:p>
       <w:pPr>
@@ -525,6 +652,7 @@
           <w:lang w:val="en-US"/>
         </w:rPr>
       </w:pPr>
+      <w:bookmarkStart w:id="1" w:name="ארכיטקטורה"/>
       <w:r>
         <w:rPr>
           <w:rFonts w:hint="cs"/>
@@ -537,6 +665,7 @@
         <w:t>ארכיטקטורה</w:t>
       </w:r>
     </w:p>
+    <w:bookmarkEnd w:id="1"/>
     <w:p>
       <w:pPr>
         <w:bidi/>
@@ -686,6 +815,8 @@
           <w:lang w:val="en-US"/>
         </w:rPr>
       </w:pPr>
+      <w:bookmarkStart w:id="2" w:name="תהליך"/>
+      <w:bookmarkEnd w:id="2"/>
       <w:r>
         <w:rPr>
           <w:rFonts w:hint="cs"/>
@@ -734,6 +865,7 @@
         <w:rPr>
           <w:lang w:val="en-US"/>
         </w:rPr>
+        <w:lastRenderedPageBreak/>
         <w:t>Linux</w:t>
       </w:r>
       <w:r>
@@ -917,16 +1049,7 @@
           <w:rtl/>
           <w:lang w:val="en-US"/>
         </w:rPr>
-        <w:t xml:space="preserve"> ענף נפרד עם שם מתאים לצורך פיתוח הקוד ורק לאחר שנבדקה הפונקציונאליות ונמצאה מניחה את הדעת נעשה מיזוג של הקוד החדש עם </w:t>
-      </w:r>
-      <w:r>
-        <w:rPr>
-          <w:rFonts w:hint="cs"/>
-          <w:rtl/>
-          <w:lang w:val="en-US"/>
-        </w:rPr>
-        <w:lastRenderedPageBreak/>
-        <w:t>הקוד הקיים בענף הראשי. לעיתים, חבר אחד בצוות עבד על שינויים בענף הראשי ואילו החבר הנוסף המשיך</w:t>
+        <w:t xml:space="preserve"> ענף נפרד עם שם מתאים לצורך פיתוח הקוד ורק לאחר שנבדקה הפונקציונאליות ונמצאה מניחה את הדעת נעשה מיזוג של הקוד החדש עם הקוד הקיים בענף הראשי. לעיתים, חבר אחד בצוות עבד על שינויים בענף הראשי ואילו החבר הנוסף המשיך</w:t>
       </w:r>
       <w:r>
         <w:rPr>
@@ -1155,23 +1278,7 @@
           <w:rtl/>
           <w:lang w:val="en-US"/>
         </w:rPr>
-        <w:t xml:space="preserve">יהיה מינימלי </w:t>
-      </w:r>
-      <w:r>
-        <w:rPr>
-          <w:rFonts w:hint="cs"/>
-          <w:rtl/>
-          <w:lang w:val="en-US"/>
-        </w:rPr>
-        <w:t>וחיובי</w:t>
-      </w:r>
-      <w:r>
-        <w:rPr>
-          <w:rFonts w:hint="cs"/>
-          <w:rtl/>
-          <w:lang w:val="en-US"/>
-        </w:rPr>
-        <w:t xml:space="preserve"> (</w:t>
+        <w:t>יהיה מינימלי וחיובי (</w:t>
       </w:r>
       <w:r>
         <w:rPr>
@@ -1445,7 +1552,6 @@
       <w:pPr>
         <w:bidi/>
         <w:rPr>
-          <w:rFonts w:hint="cs"/>
           <w:lang w:val="en-US"/>
         </w:rPr>
       </w:pPr>
@@ -1629,7 +1735,6 @@
       <w:pPr>
         <w:bidi/>
         <w:rPr>
-          <w:rFonts w:hint="cs"/>
           <w:lang w:val="en-US"/>
         </w:rPr>
       </w:pPr>
@@ -1782,7 +1887,6 @@
       <w:pPr>
         <w:bidi/>
         <w:rPr>
-          <w:rFonts w:hint="cs"/>
           <w:rtl/>
           <w:lang w:val="en-US"/>
         </w:rPr>
@@ -2396,6 +2500,7 @@
           <w:bCs/>
           <w:lang w:val="en-US"/>
         </w:rPr>
+        <w:lastRenderedPageBreak/>
         <w:t>Embedded Mode</w:t>
       </w:r>
       <w:r>
@@ -2574,6 +2679,15 @@
         </w:rPr>
         <w:t>הטבלה הבאה מסכמת את השימוש בתוכנות והשפות בפרויקט:</w:t>
       </w:r>
+    </w:p>
+    <w:p>
+      <w:pPr>
+        <w:bidi/>
+        <w:rPr>
+          <w:rtl/>
+          <w:lang w:val="en-US"/>
+        </w:rPr>
+      </w:pPr>
     </w:p>
     <w:tbl>
       <w:tblPr>
@@ -3728,7 +3842,7 @@
         <w:bidi/>
         <w:ind w:left="543" w:hanging="567"/>
         <w:rPr>
-          <w:rtl/>
+          <w:lang w:val="en-US"/>
         </w:rPr>
       </w:pPr>
       <w:r>
@@ -3752,6 +3866,65 @@
           <w:rtl/>
         </w:rPr>
         <w:t xml:space="preserve">מפתחים כך שלא תהייה תלות במערכת ההפעלה וכו'. </w:t>
+      </w:r>
+      <w:r>
+        <w:rPr>
+          <w:rFonts w:hint="cs"/>
+          <w:rtl/>
+        </w:rPr>
+        <w:t xml:space="preserve">הקשיים המאפיינים את </w:t>
+      </w:r>
+      <w:r>
+        <w:rPr>
+          <w:rFonts w:hint="cs"/>
+          <w:rtl/>
+        </w:rPr>
+        <w:lastRenderedPageBreak/>
+        <w:t xml:space="preserve">הקבוצה הזאת בעיקר כללו החלטות עם השלכות על </w:t>
+      </w:r>
+      <w:r>
+        <w:rPr>
+          <w:rFonts w:hint="cs"/>
+          <w:i/>
+          <w:iCs/>
+          <w:rtl/>
+        </w:rPr>
+        <w:t>תהליך הפיתוח</w:t>
+      </w:r>
+      <w:r>
+        <w:rPr>
+          <w:rFonts w:hint="cs"/>
+          <w:rtl/>
+        </w:rPr>
+        <w:t>, ומכיוון שנסיון הצוות מוגבל</w:t>
+      </w:r>
+      <w:r>
+        <w:rPr>
+          <w:rFonts w:hint="cs"/>
+          <w:rtl/>
+        </w:rPr>
+        <w:t>,</w:t>
+      </w:r>
+      <w:r>
+        <w:rPr>
+          <w:rFonts w:hint="cs"/>
+          <w:rtl/>
+        </w:rPr>
+        <w:t xml:space="preserve"> עיקר </w:t>
+      </w:r>
+      <w:r>
+        <w:rPr>
+          <w:rFonts w:hint="cs"/>
+          <w:rtl/>
+        </w:rPr>
+        <w:t>הפתרונות נבעו מ</w:t>
+      </w:r>
+      <w:r>
+        <w:rPr>
+          <w:rFonts w:hint="cs"/>
+          <w:rtl/>
+        </w:rPr>
+        <w:t xml:space="preserve">סקירה של נסיון מפתחים קודמים כפי שהוצג באתרי מפתחים שונים מרחבי הרשת. </w:t>
       </w:r>
     </w:p>
     <w:p>
@@ -3786,7 +3959,6 @@
         <w:bidi/>
         <w:rPr>
           <w:rtl/>
-          <w:lang w:val="en-US"/>
         </w:rPr>
       </w:pPr>
       <w:r>
@@ -3809,14 +3981,37 @@
           <w:rFonts w:hint="cs"/>
           <w:rtl/>
         </w:rPr>
-        <w:t xml:space="preserve"> קבוצה זאת של קשיים מכילה את הלמידה תו"כ תנועה של שפות חדשות, בעיקר </w:t>
-      </w:r>
+        <w:t xml:space="preserve"> קבוצה זאת של קשיים מכילה את הלמידה תו"כ תנועה של שפות חדשות</w:t>
+      </w:r>
+    </w:p>
+    <w:p>
+      <w:pPr>
+        <w:pStyle w:val="ListParagraph"/>
+        <w:numPr>
+          <w:ilvl w:val="0"/>
+          <w:numId w:val="1"/>
+        </w:numPr>
+        <w:bidi/>
+        <w:rPr>
+          <w:lang w:val="en-US"/>
+        </w:rPr>
+      </w:pPr>
       <w:proofErr w:type="spellStart"/>
       <w:r>
         <w:rPr>
-          <w:lang w:val="en-US"/>
-        </w:rPr>
-        <w:t>javascript</w:t>
+          <w:b/>
+          <w:bCs/>
+          <w:lang w:val="en-US"/>
+        </w:rPr>
+        <w:t>J</w:t>
+      </w:r>
+      <w:r>
+        <w:rPr>
+          <w:b/>
+          <w:bCs/>
+          <w:lang w:val="en-US"/>
+        </w:rPr>
+        <w:t>avascript</w:t>
       </w:r>
       <w:proofErr w:type="spellEnd"/>
       <w:r>
@@ -3825,11 +4020,10 @@
           <w:rtl/>
           <w:lang w:val="en-US"/>
         </w:rPr>
-        <w:t xml:space="preserve"> והדרך בה הדפדפן מרנדר את המידע שכתוב בקבצי ה </w:t>
-      </w:r>
-      <w:r>
-        <w:rPr>
-          <w:rFonts w:hint="cs"/>
+        <w:t xml:space="preserve">, היא שפה המיועדת עבור דפדפנים, תפקידה לספק פונקציונאליות משלימה לתצוגת האלאמנטים של </w:t>
+      </w:r>
+      <w:r>
+        <w:rPr>
           <w:lang w:val="en-US"/>
         </w:rPr>
         <w:t>HTML</w:t>
@@ -3840,6 +4034,45 @@
           <w:rtl/>
           <w:lang w:val="en-US"/>
         </w:rPr>
+        <w:t>.</w:t>
+      </w:r>
+      <w:r>
+        <w:rPr>
+          <w:rFonts w:hint="cs"/>
+          <w:rtl/>
+          <w:lang w:val="en-US"/>
+        </w:rPr>
+        <w:t xml:space="preserve"> </w:t>
+      </w:r>
+      <w:r>
+        <w:rPr>
+          <w:rFonts w:hint="cs"/>
+          <w:rtl/>
+          <w:lang w:val="en-US"/>
+        </w:rPr>
+        <w:t>היו פערי ידע ב</w:t>
+      </w:r>
+      <w:r>
+        <w:rPr>
+          <w:rFonts w:hint="cs"/>
+          <w:rtl/>
+          <w:lang w:val="en-US"/>
+        </w:rPr>
+        <w:t xml:space="preserve">דרך בה הדפדפן מרנדר את המידע שכתוב בקבצי ה </w:t>
+      </w:r>
+      <w:r>
+        <w:rPr>
+          <w:rFonts w:hint="cs"/>
+          <w:lang w:val="en-US"/>
+        </w:rPr>
+        <w:t>HTML</w:t>
+      </w:r>
+      <w:r>
+        <w:rPr>
+          <w:rFonts w:hint="cs"/>
+          <w:rtl/>
+          <w:lang w:val="en-US"/>
+        </w:rPr>
         <w:t xml:space="preserve"> וה </w:t>
       </w:r>
       <w:r>
@@ -3855,11 +4088,70 @@
           <w:rtl/>
           <w:lang w:val="en-US"/>
         </w:rPr>
-        <w:t xml:space="preserve"> לכדי ממשק משתמש. </w:t>
-      </w:r>
-    </w:p>
-    <w:p>
-      <w:pPr>
+        <w:t xml:space="preserve"> לכדי ממשק משתמש</w:t>
+      </w:r>
+      <w:r>
+        <w:rPr>
+          <w:rFonts w:hint="cs"/>
+          <w:rtl/>
+          <w:lang w:val="en-US"/>
+        </w:rPr>
+        <w:t>, סדר קריאה לפונקציות (כמו קריאה לאירועים-</w:t>
+      </w:r>
+      <w:r>
+        <w:rPr>
+          <w:lang w:val="en-US"/>
+        </w:rPr>
+        <w:t>events</w:t>
+      </w:r>
+      <w:r>
+        <w:rPr>
+          <w:rFonts w:hint="cs"/>
+          <w:rtl/>
+          <w:lang w:val="en-US"/>
+        </w:rPr>
+        <w:t xml:space="preserve"> שונים ויירוטם)</w:t>
+      </w:r>
+      <w:r>
+        <w:rPr>
+          <w:rFonts w:hint="cs"/>
+          <w:rtl/>
+          <w:lang w:val="en-US"/>
+        </w:rPr>
+        <w:t xml:space="preserve">. </w:t>
+      </w:r>
+      <w:r>
+        <w:rPr>
+          <w:rFonts w:hint="cs"/>
+          <w:rtl/>
+          <w:lang w:val="en-US"/>
+        </w:rPr>
+        <w:t xml:space="preserve">כמו כן פערי ידע המכסים תעבורה של מידע מעל הרשת (פרוטוקולים וטכנולוגיות יישום שונות, כפי שמפורט </w:t>
+      </w:r>
+      <w:r>
+        <w:rPr>
+          <w:rFonts w:hint="cs"/>
+          <w:rtl/>
+          <w:lang w:val="en-US"/>
+        </w:rPr>
+        <w:t>להלן</w:t>
+      </w:r>
+      <w:r>
+        <w:rPr>
+          <w:rFonts w:hint="cs"/>
+          <w:rtl/>
+          <w:lang w:val="en-US"/>
+        </w:rPr>
+        <w:t>).</w:t>
+      </w:r>
+    </w:p>
+    <w:p>
+      <w:pPr>
+        <w:pStyle w:val="ListParagraph"/>
+        <w:numPr>
+          <w:ilvl w:val="0"/>
+          <w:numId w:val="1"/>
+        </w:numPr>
         <w:bidi/>
         <w:rPr>
           <w:rtl/>
@@ -3869,10 +4161,253 @@
       <w:r>
         <w:rPr>
           <w:rFonts w:hint="cs"/>
-          <w:rtl/>
-          <w:lang w:val="en-US"/>
-        </w:rPr>
-        <w:t>בעיה נוספת היתה בהעברת תמונות ושמירתן במסד הנתונים, והאם בכלל זה אפשרי, או האם ניתן לשמור על ה</w:t>
+          <w:b/>
+          <w:bCs/>
+          <w:lang w:val="en-US"/>
+        </w:rPr>
+        <w:t>CSS</w:t>
+      </w:r>
+      <w:r>
+        <w:rPr>
+          <w:lang w:val="en-US"/>
+        </w:rPr>
+        <w:t>, cascade style sheet</w:t>
+      </w:r>
+      <w:r>
+        <w:rPr>
+          <w:rFonts w:hint="cs"/>
+          <w:rtl/>
+          <w:lang w:val="en-US"/>
+        </w:rPr>
+        <w:t xml:space="preserve">. הדפדפן מרנדר את האלמנטים של ה </w:t>
+      </w:r>
+      <w:r>
+        <w:rPr>
+          <w:rFonts w:hint="cs"/>
+          <w:lang w:val="en-US"/>
+        </w:rPr>
+        <w:t>HTML</w:t>
+      </w:r>
+      <w:r>
+        <w:rPr>
+          <w:rFonts w:hint="cs"/>
+          <w:rtl/>
+          <w:lang w:val="en-US"/>
+        </w:rPr>
+        <w:t xml:space="preserve"> בהתאם לתכונות שלהם, אחת מהתכונות הללו היא הסגנון, </w:t>
+      </w:r>
+      <w:r>
+        <w:rPr>
+          <w:lang w:val="en-US"/>
+        </w:rPr>
+        <w:t>style</w:t>
+      </w:r>
+      <w:r>
+        <w:rPr>
+          <w:rFonts w:hint="cs"/>
+          <w:rtl/>
+          <w:lang w:val="en-US"/>
+        </w:rPr>
+        <w:t xml:space="preserve">, של האלמנטים. דרך תכונה זאת ניתן לקבוע מיקום, צבע, צורה,גבולות ועוד הרבה מאוד פרמטרים וכולם ביחד קובעים איך יוצג האלמנט. </w:t>
+      </w:r>
+      <w:r>
+        <w:rPr>
+          <w:rFonts w:hint="cs"/>
+          <w:lang w:val="en-US"/>
+        </w:rPr>
+        <w:t>CSS</w:t>
+      </w:r>
+      <w:r>
+        <w:rPr>
+          <w:rFonts w:hint="cs"/>
+          <w:rtl/>
+          <w:lang w:val="en-US"/>
+        </w:rPr>
+        <w:t xml:space="preserve"> היא דרך שבה ניתן להפריד בין מסמך ה </w:t>
+      </w:r>
+      <w:r>
+        <w:rPr>
+          <w:rFonts w:hint="cs"/>
+          <w:lang w:val="en-US"/>
+        </w:rPr>
+        <w:t>HTML</w:t>
+      </w:r>
+      <w:r>
+        <w:rPr>
+          <w:rFonts w:hint="cs"/>
+          <w:rtl/>
+          <w:lang w:val="en-US"/>
+        </w:rPr>
+        <w:t xml:space="preserve"> שאומר </w:t>
+      </w:r>
+      <w:r>
+        <w:rPr>
+          <w:rFonts w:hint="cs"/>
+          <w:i/>
+          <w:iCs/>
+          <w:rtl/>
+          <w:lang w:val="en-US"/>
+        </w:rPr>
+        <w:t>אילו</w:t>
+      </w:r>
+      <w:r>
+        <w:rPr>
+          <w:rFonts w:hint="cs"/>
+          <w:rtl/>
+          <w:lang w:val="en-US"/>
+        </w:rPr>
+        <w:t xml:space="preserve"> אלמנטים ייראו ובין המסמך שקובע </w:t>
+      </w:r>
+      <w:r>
+        <w:rPr>
+          <w:rFonts w:hint="cs"/>
+          <w:i/>
+          <w:iCs/>
+          <w:rtl/>
+          <w:lang w:val="en-US"/>
+        </w:rPr>
+        <w:t>איך</w:t>
+      </w:r>
+      <w:r>
+        <w:rPr>
+          <w:rFonts w:hint="cs"/>
+          <w:rtl/>
+          <w:lang w:val="en-US"/>
+        </w:rPr>
+        <w:t xml:space="preserve"> האלמנטים ייראו.</w:t>
+      </w:r>
+      <w:r>
+        <w:rPr>
+          <w:rFonts w:hint="cs"/>
+          <w:rtl/>
+          <w:lang w:val="en-US"/>
+        </w:rPr>
+        <w:t xml:space="preserve"> </w:t>
+      </w:r>
+      <w:r>
+        <w:rPr>
+          <w:rFonts w:hint="cs"/>
+          <w:rtl/>
+          <w:lang w:val="en-US"/>
+        </w:rPr>
+        <w:t>הקושי היה להבין מהם הפרמטרים השונים ואיך הם משלימים או מבטלים אחד את השני. כמו כן, להבין מהו סדר הקסקדה</w:t>
+      </w:r>
+      <w:r>
+        <w:rPr>
+          <w:rFonts w:hint="cs"/>
+          <w:rtl/>
+          <w:lang w:val="en-US"/>
+        </w:rPr>
+        <w:t xml:space="preserve">, מכיוון שניתן להגדיר פרמטרים אלה דרך קבצי </w:t>
+      </w:r>
+      <w:r>
+        <w:rPr>
+          <w:rFonts w:hint="cs"/>
+          <w:lang w:val="en-US"/>
+        </w:rPr>
+        <w:t>CSS</w:t>
+      </w:r>
+      <w:r>
+        <w:rPr>
+          <w:rFonts w:hint="cs"/>
+          <w:rtl/>
+          <w:lang w:val="en-US"/>
+        </w:rPr>
+        <w:t>.</w:t>
+      </w:r>
+      <w:r>
+        <w:rPr>
+          <w:rFonts w:hint="cs"/>
+          <w:rtl/>
+          <w:lang w:val="en-US"/>
+        </w:rPr>
+        <w:t xml:space="preserve"> קבצי </w:t>
+      </w:r>
+      <w:r>
+        <w:rPr>
+          <w:rFonts w:hint="cs"/>
+          <w:lang w:val="en-US"/>
+        </w:rPr>
+        <w:t>JS</w:t>
+      </w:r>
+      <w:r>
+        <w:rPr>
+          <w:rFonts w:hint="cs"/>
+          <w:rtl/>
+          <w:lang w:val="en-US"/>
+        </w:rPr>
+        <w:t xml:space="preserve">. </w:t>
+      </w:r>
+      <w:r>
+        <w:rPr>
+          <w:rFonts w:hint="cs"/>
+          <w:rtl/>
+          <w:lang w:val="en-US"/>
+        </w:rPr>
+        <w:t xml:space="preserve">ודרך קבצי </w:t>
+      </w:r>
+      <w:r>
+        <w:rPr>
+          <w:rFonts w:hint="cs"/>
+          <w:lang w:val="en-US"/>
+        </w:rPr>
+        <w:t>HTML</w:t>
+      </w:r>
+      <w:r>
+        <w:rPr>
+          <w:rFonts w:hint="cs"/>
+          <w:rtl/>
+          <w:lang w:val="en-US"/>
+        </w:rPr>
+        <w:t xml:space="preserve">. </w:t>
+      </w:r>
+      <w:r>
+        <w:rPr>
+          <w:rFonts w:hint="cs"/>
+          <w:rtl/>
+          <w:lang w:val="en-US"/>
+        </w:rPr>
+        <w:t xml:space="preserve">וסדר ההגדרות משנה את תוצאת הרנדור והבנת כל הנ"ל הצריך לימוד. </w:t>
+      </w:r>
+    </w:p>
+    <w:p>
+      <w:pPr>
+        <w:pStyle w:val="ListParagraph"/>
+        <w:numPr>
+          <w:ilvl w:val="0"/>
+          <w:numId w:val="1"/>
+        </w:numPr>
+        <w:bidi/>
+        <w:rPr>
+          <w:rtl/>
+          <w:lang w:val="en-US"/>
+        </w:rPr>
+      </w:pPr>
+      <w:r>
+        <w:rPr>
+          <w:rFonts w:hint="cs"/>
+          <w:rtl/>
+          <w:lang w:val="en-US"/>
+        </w:rPr>
+        <w:t>בעיה נוספת היתה ב</w:t>
+      </w:r>
+      <w:r>
+        <w:rPr>
+          <w:rFonts w:hint="cs"/>
+          <w:b/>
+          <w:bCs/>
+          <w:rtl/>
+          <w:lang w:val="en-US"/>
+        </w:rPr>
+        <w:t xml:space="preserve">העברת תמונות </w:t>
+      </w:r>
+      <w:r>
+        <w:rPr>
+          <w:rFonts w:hint="cs"/>
+          <w:rtl/>
+          <w:lang w:val="en-US"/>
+        </w:rPr>
+        <w:t>ושמירתן במסד הנתונים, והאם בכלל זה אפשרי, או האם ניתן לשמור על ה</w:t>
       </w:r>
       <w:r>
         <w:rPr>
@@ -3886,23 +4421,215 @@
           <w:rtl/>
           <w:lang w:val="en-US"/>
         </w:rPr>
-        <w:t xml:space="preserve"> של המכונה שעליה מותקן השרת. לדעתנו האפשרות השנייה היתה סיכון מסויים שכן את המערכת ניתן להפעיל על כל מערכת הפעלה וקיימת אפשרות ששמירה כזאת לא תתאפשר. לכן, שמירה של תמונות (וקבצים בכלל) היתה אתגר דידקטי לא קטן. </w:t>
-      </w:r>
-    </w:p>
-    <w:p>
-      <w:pPr>
+        <w:t xml:space="preserve"> של המכונה שעליה מותקן השרת. לדעתנו האפשרות השנייה היתה סיכון מסויים שכן </w:t>
+      </w:r>
+      <w:r>
+        <w:rPr>
+          <w:rFonts w:hint="cs"/>
+          <w:rtl/>
+          <w:lang w:val="en-US"/>
+        </w:rPr>
+        <w:t>הכוונה היא ש</w:t>
+      </w:r>
+      <w:r>
+        <w:rPr>
+          <w:rFonts w:hint="cs"/>
+          <w:rtl/>
+          <w:lang w:val="en-US"/>
+        </w:rPr>
+        <w:t xml:space="preserve">את המערכת ניתן </w:t>
+      </w:r>
+      <w:r>
+        <w:rPr>
+          <w:rFonts w:hint="cs"/>
+          <w:rtl/>
+          <w:lang w:val="en-US"/>
+        </w:rPr>
+        <w:t>יהיה לפרוס (</w:t>
+      </w:r>
+      <w:r>
+        <w:rPr>
+          <w:lang w:val="en-US"/>
+        </w:rPr>
+        <w:t>deploy</w:t>
+      </w:r>
+      <w:r>
+        <w:rPr>
+          <w:rFonts w:hint="cs"/>
+          <w:rtl/>
+          <w:lang w:val="en-US"/>
+        </w:rPr>
+        <w:t>)</w:t>
+      </w:r>
+      <w:r>
+        <w:rPr>
+          <w:rFonts w:hint="cs"/>
+          <w:rtl/>
+          <w:lang w:val="en-US"/>
+        </w:rPr>
+        <w:t xml:space="preserve"> על כל מערכת הפעלה </w:t>
+      </w:r>
+      <w:r>
+        <w:rPr>
+          <w:rFonts w:hint="cs"/>
+          <w:rtl/>
+          <w:lang w:val="en-US"/>
+        </w:rPr>
+        <w:t xml:space="preserve">ולכן </w:t>
+      </w:r>
+      <w:r>
+        <w:rPr>
+          <w:rFonts w:hint="cs"/>
+          <w:rtl/>
+          <w:lang w:val="en-US"/>
+        </w:rPr>
+        <w:t xml:space="preserve">קיימת אפשרות ששמירה כזאת לא תתאפשר. </w:t>
+      </w:r>
+      <w:r>
+        <w:rPr>
+          <w:rFonts w:hint="cs"/>
+          <w:rtl/>
+          <w:lang w:val="en-US"/>
+        </w:rPr>
+        <w:t>מכאן</w:t>
+      </w:r>
+      <w:r>
+        <w:rPr>
+          <w:rFonts w:hint="cs"/>
+          <w:rtl/>
+          <w:lang w:val="en-US"/>
+        </w:rPr>
+        <w:t xml:space="preserve">, שמירה של תמונות (וקבצים בכלל) היתה אתגר דידקטי לא קטן. </w:t>
+      </w:r>
+      <w:r>
+        <w:rPr>
+          <w:rFonts w:hint="cs"/>
+          <w:rtl/>
+          <w:lang w:val="en-US"/>
+        </w:rPr>
+        <w:t xml:space="preserve">הפתרון שנמצא לצורך פרויקט זה הוא שימוש באובייקט שנקרא </w:t>
+      </w:r>
+      <w:r>
+        <w:rPr>
+          <w:lang w:val="en-US"/>
+        </w:rPr>
+        <w:t>Blob-Binary Large Object</w:t>
+      </w:r>
+      <w:r>
+        <w:rPr>
+          <w:rFonts w:hint="cs"/>
+          <w:rtl/>
+          <w:lang w:val="en-US"/>
+        </w:rPr>
+        <w:t xml:space="preserve">, שזהו אובייקט </w:t>
+      </w:r>
+      <w:r>
+        <w:rPr>
+          <w:rFonts w:hint="cs"/>
+          <w:rtl/>
+          <w:lang w:val="en-US"/>
+        </w:rPr>
+        <w:t xml:space="preserve">של </w:t>
+      </w:r>
+      <w:r>
+        <w:rPr>
+          <w:lang w:val="en-US"/>
+        </w:rPr>
+        <w:t>java</w:t>
+      </w:r>
+      <w:r>
+        <w:rPr>
+          <w:rFonts w:hint="cs"/>
+          <w:rtl/>
+          <w:lang w:val="en-US"/>
+        </w:rPr>
+        <w:t xml:space="preserve"> </w:t>
+      </w:r>
+      <w:r>
+        <w:rPr>
+          <w:rFonts w:hint="cs"/>
+          <w:rtl/>
+          <w:lang w:val="en-US"/>
+        </w:rPr>
+        <w:t xml:space="preserve">כך שקיים ממשק טבעי בשרת </w:t>
+      </w:r>
+      <w:proofErr w:type="spellStart"/>
+      <w:r>
+        <w:rPr>
+          <w:lang w:val="en-US"/>
+        </w:rPr>
+        <w:t>apache</w:t>
+      </w:r>
+      <w:proofErr w:type="spellEnd"/>
+      <w:r>
+        <w:rPr>
+          <w:lang w:val="en-US"/>
+        </w:rPr>
+        <w:t>-derby</w:t>
+      </w:r>
+      <w:r>
+        <w:rPr>
+          <w:rFonts w:hint="cs"/>
+          <w:rtl/>
+          <w:lang w:val="en-US"/>
+        </w:rPr>
+        <w:t xml:space="preserve"> </w:t>
+      </w:r>
+      <w:r>
+        <w:rPr>
+          <w:rFonts w:hint="cs"/>
+          <w:rtl/>
+          <w:lang w:val="en-US"/>
+        </w:rPr>
+        <w:t xml:space="preserve"> </w:t>
+      </w:r>
+      <w:r>
+        <w:rPr>
+          <w:rFonts w:hint="cs"/>
+          <w:rtl/>
+          <w:lang w:val="en-US"/>
+        </w:rPr>
+        <w:t xml:space="preserve"> </w:t>
+      </w:r>
+    </w:p>
+    <w:p>
+      <w:pPr>
+        <w:pStyle w:val="ListParagraph"/>
+        <w:numPr>
+          <w:ilvl w:val="0"/>
+          <w:numId w:val="1"/>
+        </w:numPr>
         <w:bidi/>
         <w:rPr>
-          <w:lang w:val="en-US"/>
-        </w:rPr>
-      </w:pPr>
-      <w:r>
-        <w:rPr>
-          <w:rFonts w:hint="cs"/>
-          <w:rtl/>
-          <w:lang w:val="en-US"/>
-        </w:rPr>
-        <w:t xml:space="preserve">עוד בעיה היתה לאפשר למערכת לשלוח הודעות בזמן אמת לכל המשתמשים המחוברים, מכיוון שהשימוש העיקרי בתעבורה בין לקוח לשרת מתבסס על </w:t>
+          <w:rtl/>
+          <w:lang w:val="en-US"/>
+        </w:rPr>
+      </w:pPr>
+      <w:r>
+        <w:rPr>
+          <w:rFonts w:hint="cs"/>
+          <w:rtl/>
+          <w:lang w:val="en-US"/>
+        </w:rPr>
+        <w:t>עוד בעיה היתה לאפשר למערכת ל</w:t>
+      </w:r>
+      <w:r>
+        <w:rPr>
+          <w:rFonts w:hint="cs"/>
+          <w:b/>
+          <w:bCs/>
+          <w:rtl/>
+          <w:lang w:val="en-US"/>
+        </w:rPr>
+        <w:t xml:space="preserve">שלוח הודעות בזמן אמת </w:t>
+      </w:r>
+      <w:r>
+        <w:rPr>
+          <w:rFonts w:hint="cs"/>
+          <w:rtl/>
+          <w:lang w:val="en-US"/>
+        </w:rPr>
+        <w:t xml:space="preserve">לכל המשתמשים המחוברים, מכיוון שהשימוש העיקרי בתעבורה בין לקוח לשרת מתבסס על </w:t>
       </w:r>
       <w:r>
         <w:rPr>
@@ -3961,28 +4688,2735 @@
         </w:rPr>
         <w:t xml:space="preserve"> והוא </w:t>
       </w:r>
+      <w:r>
+        <w:rPr>
+          <w:rFonts w:hint="cs"/>
+          <w:rtl/>
+          <w:lang w:val="en-US"/>
+        </w:rPr>
+        <w:t xml:space="preserve">מאפשר שמירה של נתוני הלקוח כל עוד הוא מחובר לשרת. סכימה של </w:t>
+      </w:r>
+      <w:r>
+        <w:rPr>
+          <w:lang w:val="en-US"/>
+        </w:rPr>
+        <w:t>session</w:t>
+      </w:r>
+      <w:r>
+        <w:rPr>
+          <w:rFonts w:hint="cs"/>
+          <w:rtl/>
+          <w:lang w:val="en-US"/>
+        </w:rPr>
+        <w:t xml:space="preserve"> אפשר לראות להלן: </w:t>
+      </w:r>
     </w:p>
     <w:p>
       <w:pPr>
         <w:bidi/>
-        <w:rPr>
-          <w:rtl/>
-        </w:rPr>
-      </w:pPr>
-    </w:p>
-    <w:p>
-      <w:pPr>
         <w:jc w:val="center"/>
         <w:rPr>
-          <w:rtl/>
-        </w:rPr>
-      </w:pPr>
-    </w:p>
-    <w:p>
-      <w:pPr>
-        <w:jc w:val="right"/>
-        <w:rPr>
-          <w:rtl/>
+          <w:lang w:val="en-US"/>
+        </w:rPr>
+      </w:pPr>
+      <w:r>
+        <w:rPr>
+          <w:rFonts w:hint="cs"/>
+          <w:noProof/>
+          <w:rtl/>
+          <w:lang w:val="he-IL"/>
+        </w:rPr>
+        <mc:AlternateContent>
+          <mc:Choice Requires="wpc">
+            <w:drawing>
+              <wp:inline distT="0" distB="0" distL="0" distR="0" wp14:anchorId="7B717557" wp14:editId="408AFF49">
+                <wp:extent cx="6179185" cy="3035300"/>
+                <wp:effectExtent l="0" t="0" r="12065" b="0"/>
+                <wp:docPr id="3" name="Canvas 3"/>
+                <wp:cNvGraphicFramePr>
+                  <a:graphicFrameLocks xmlns:a="http://schemas.openxmlformats.org/drawingml/2006/main" noChangeAspect="1"/>
+                </wp:cNvGraphicFramePr>
+                <a:graphic xmlns:a="http://schemas.openxmlformats.org/drawingml/2006/main">
+                  <a:graphicData uri="http://schemas.microsoft.com/office/word/2010/wordprocessingCanvas">
+                    <wpc:wpc>
+                      <wpc:bg>
+                        <a:solidFill>
+                          <a:prstClr val="white"/>
+                        </a:solidFill>
+                      </wpc:bg>
+                      <wpc:whole/>
+                      <wps:wsp>
+                        <wps:cNvPr id="4" name="Rectangle: Rounded Corners 4"/>
+                        <wps:cNvSpPr/>
+                        <wps:spPr>
+                          <a:xfrm>
+                            <a:off x="35999" y="197154"/>
+                            <a:ext cx="895350" cy="523875"/>
+                          </a:xfrm>
+                          <a:prstGeom prst="roundRect">
+                            <a:avLst/>
+                          </a:prstGeom>
+                        </wps:spPr>
+                        <wps:style>
+                          <a:lnRef idx="2">
+                            <a:schemeClr val="accent1">
+                              <a:shade val="50000"/>
+                            </a:schemeClr>
+                          </a:lnRef>
+                          <a:fillRef idx="1">
+                            <a:schemeClr val="accent1"/>
+                          </a:fillRef>
+                          <a:effectRef idx="0">
+                            <a:schemeClr val="accent1"/>
+                          </a:effectRef>
+                          <a:fontRef idx="minor">
+                            <a:schemeClr val="lt1"/>
+                          </a:fontRef>
+                        </wps:style>
+                        <wps:txbx>
+                          <w:txbxContent>
+                            <w:p>
+                              <w:pPr>
+                                <w:jc w:val="center"/>
+                                <w:rPr>
+                                  <w:lang w:val="en-US"/>
+                                </w:rPr>
+                              </w:pPr>
+                              <w:r>
+                                <w:rPr>
+                                  <w:lang w:val="en-US"/>
+                                </w:rPr>
+                                <w:t>Client 1</w:t>
+                              </w:r>
+                            </w:p>
+                          </w:txbxContent>
+                        </wps:txbx>
+                        <wps:bodyPr rot="0" spcFirstLastPara="0" vertOverflow="overflow" horzOverflow="overflow" vert="horz" wrap="square" lIns="91440" tIns="45720" rIns="91440" bIns="45720" numCol="1" spcCol="0" rtlCol="0" fromWordArt="0" anchor="ctr" anchorCtr="0" forceAA="0" compatLnSpc="1">
+                          <a:prstTxWarp prst="textNoShape">
+                            <a:avLst/>
+                          </a:prstTxWarp>
+                          <a:noAutofit/>
+                        </wps:bodyPr>
+                      </wps:wsp>
+                      <wps:wsp>
+                        <wps:cNvPr id="5" name="Rectangle: Rounded Corners 5"/>
+                        <wps:cNvSpPr/>
+                        <wps:spPr>
+                          <a:xfrm>
+                            <a:off x="35999" y="968678"/>
+                            <a:ext cx="895350" cy="495301"/>
+                          </a:xfrm>
+                          <a:prstGeom prst="roundRect">
+                            <a:avLst/>
+                          </a:prstGeom>
+                        </wps:spPr>
+                        <wps:style>
+                          <a:lnRef idx="2">
+                            <a:schemeClr val="accent1">
+                              <a:shade val="50000"/>
+                            </a:schemeClr>
+                          </a:lnRef>
+                          <a:fillRef idx="1">
+                            <a:schemeClr val="accent1"/>
+                          </a:fillRef>
+                          <a:effectRef idx="0">
+                            <a:schemeClr val="accent1"/>
+                          </a:effectRef>
+                          <a:fontRef idx="minor">
+                            <a:schemeClr val="lt1"/>
+                          </a:fontRef>
+                        </wps:style>
+                        <wps:txbx>
+                          <w:txbxContent>
+                            <w:p>
+                              <w:pPr>
+                                <w:jc w:val="center"/>
+                                <w:rPr>
+                                  <w:lang w:val="en-US"/>
+                                </w:rPr>
+                              </w:pPr>
+                              <w:r>
+                                <w:rPr>
+                                  <w:lang w:val="en-US"/>
+                                </w:rPr>
+                                <w:t>Client 2</w:t>
+                              </w:r>
+                            </w:p>
+                          </w:txbxContent>
+                        </wps:txbx>
+                        <wps:bodyPr rot="0" spcFirstLastPara="0" vertOverflow="overflow" horzOverflow="overflow" vert="horz" wrap="square" lIns="91440" tIns="45720" rIns="91440" bIns="45720" numCol="1" spcCol="0" rtlCol="0" fromWordArt="0" anchor="ctr" anchorCtr="0" forceAA="0" compatLnSpc="1">
+                          <a:prstTxWarp prst="textNoShape">
+                            <a:avLst/>
+                          </a:prstTxWarp>
+                          <a:noAutofit/>
+                        </wps:bodyPr>
+                      </wps:wsp>
+                      <wps:wsp>
+                        <wps:cNvPr id="6" name="Rectangle 6"/>
+                        <wps:cNvSpPr/>
+                        <wps:spPr>
+                          <a:xfrm>
+                            <a:off x="2522022" y="330504"/>
+                            <a:ext cx="3657601" cy="2447925"/>
+                          </a:xfrm>
+                          <a:prstGeom prst="rect">
+                            <a:avLst/>
+                          </a:prstGeom>
+                        </wps:spPr>
+                        <wps:style>
+                          <a:lnRef idx="2">
+                            <a:schemeClr val="dk1"/>
+                          </a:lnRef>
+                          <a:fillRef idx="1">
+                            <a:schemeClr val="lt1"/>
+                          </a:fillRef>
+                          <a:effectRef idx="0">
+                            <a:schemeClr val="dk1"/>
+                          </a:effectRef>
+                          <a:fontRef idx="minor">
+                            <a:schemeClr val="dk1"/>
+                          </a:fontRef>
+                        </wps:style>
+                        <wps:bodyPr rot="0" spcFirstLastPara="0" vertOverflow="overflow" horzOverflow="overflow" vert="horz" wrap="square" lIns="91440" tIns="45720" rIns="91440" bIns="45720" numCol="1" spcCol="0" rtlCol="0" fromWordArt="0" anchor="ctr" anchorCtr="0" forceAA="0" compatLnSpc="1">
+                          <a:prstTxWarp prst="textNoShape">
+                            <a:avLst/>
+                          </a:prstTxWarp>
+                          <a:noAutofit/>
+                        </wps:bodyPr>
+                      </wps:wsp>
+                      <wps:wsp>
+                        <wps:cNvPr id="7" name="Text Box 7"/>
+                        <wps:cNvSpPr txBox="1"/>
+                        <wps:spPr>
+                          <a:xfrm>
+                            <a:off x="3645974" y="44754"/>
+                            <a:ext cx="1057275" cy="285750"/>
+                          </a:xfrm>
+                          <a:prstGeom prst="rect">
+                            <a:avLst/>
+                          </a:prstGeom>
+                          <a:solidFill>
+                            <a:schemeClr val="lt1"/>
+                          </a:solidFill>
+                          <a:ln w="6350">
+                            <a:noFill/>
+                          </a:ln>
+                        </wps:spPr>
+                        <wps:txbx>
+                          <w:txbxContent>
+                            <w:p>
+                              <w:pPr>
+                                <w:rPr>
+                                  <w:lang w:val="en-US"/>
+                                </w:rPr>
+                              </w:pPr>
+                              <w:r>
+                                <w:rPr>
+                                  <w:lang w:val="en-US"/>
+                                </w:rPr>
+                                <w:t>server</w:t>
+                              </w:r>
+                            </w:p>
+                          </w:txbxContent>
+                        </wps:txbx>
+                        <wps:bodyPr rot="0" spcFirstLastPara="0" vertOverflow="overflow" horzOverflow="overflow" vert="horz" wrap="square" lIns="91440" tIns="45720" rIns="91440" bIns="45720" numCol="1" spcCol="0" rtlCol="0" fromWordArt="0" anchor="t" anchorCtr="0" forceAA="0" compatLnSpc="1">
+                          <a:prstTxWarp prst="textNoShape">
+                            <a:avLst/>
+                          </a:prstTxWarp>
+                          <a:noAutofit/>
+                        </wps:bodyPr>
+                      </wps:wsp>
+                      <wps:wsp>
+                        <wps:cNvPr id="10" name="Rectangle 10"/>
+                        <wps:cNvSpPr/>
+                        <wps:spPr>
+                          <a:xfrm>
+                            <a:off x="2712525" y="482904"/>
+                            <a:ext cx="704850" cy="1562100"/>
+                          </a:xfrm>
+                          <a:prstGeom prst="rect">
+                            <a:avLst/>
+                          </a:prstGeom>
+                        </wps:spPr>
+                        <wps:style>
+                          <a:lnRef idx="3">
+                            <a:schemeClr val="lt1"/>
+                          </a:lnRef>
+                          <a:fillRef idx="1">
+                            <a:schemeClr val="accent4"/>
+                          </a:fillRef>
+                          <a:effectRef idx="1">
+                            <a:schemeClr val="accent4"/>
+                          </a:effectRef>
+                          <a:fontRef idx="minor">
+                            <a:schemeClr val="lt1"/>
+                          </a:fontRef>
+                        </wps:style>
+                        <wps:txbx>
+                          <w:txbxContent>
+                            <w:p>
+                              <w:pPr>
+                                <w:jc w:val="center"/>
+                                <w:rPr>
+                                  <w:lang w:val="en-US"/>
+                                </w:rPr>
+                              </w:pPr>
+                              <w:r>
+                                <w:rPr>
+                                  <w:lang w:val="en-US"/>
+                                </w:rPr>
+                                <w:t>servlet</w:t>
+                              </w:r>
+                            </w:p>
+                          </w:txbxContent>
+                        </wps:txbx>
+                        <wps:bodyPr rot="0" spcFirstLastPara="0" vertOverflow="overflow" horzOverflow="overflow" vert="horz" wrap="square" lIns="91440" tIns="45720" rIns="91440" bIns="45720" numCol="1" spcCol="0" rtlCol="0" fromWordArt="0" anchor="ctr" anchorCtr="0" forceAA="0" compatLnSpc="1">
+                          <a:prstTxWarp prst="textNoShape">
+                            <a:avLst/>
+                          </a:prstTxWarp>
+                          <a:noAutofit/>
+                        </wps:bodyPr>
+                      </wps:wsp>
+                      <wps:wsp>
+                        <wps:cNvPr id="11" name="Connector: Elbow 11"/>
+                        <wps:cNvCnPr>
+                          <a:stCxn id="4" idx="3"/>
+                        </wps:cNvCnPr>
+                        <wps:spPr>
+                          <a:xfrm>
+                            <a:off x="931349" y="459092"/>
+                            <a:ext cx="1771650" cy="471487"/>
+                          </a:xfrm>
+                          <a:prstGeom prst="bentConnector3">
+                            <a:avLst/>
+                          </a:prstGeom>
+                          <a:ln>
+                            <a:headEnd type="triangle"/>
+                            <a:tailEnd type="triangle"/>
+                          </a:ln>
+                        </wps:spPr>
+                        <wps:style>
+                          <a:lnRef idx="1">
+                            <a:schemeClr val="dk1"/>
+                          </a:lnRef>
+                          <a:fillRef idx="0">
+                            <a:schemeClr val="dk1"/>
+                          </a:fillRef>
+                          <a:effectRef idx="0">
+                            <a:schemeClr val="dk1"/>
+                          </a:effectRef>
+                          <a:fontRef idx="minor">
+                            <a:schemeClr val="tx1"/>
+                          </a:fontRef>
+                        </wps:style>
+                        <wps:bodyPr/>
+                      </wps:wsp>
+                      <wps:wsp>
+                        <wps:cNvPr id="12" name="Connector: Elbow 12"/>
+                        <wps:cNvCnPr/>
+                        <wps:spPr>
+                          <a:xfrm>
+                            <a:off x="940874" y="1197279"/>
+                            <a:ext cx="1771650" cy="276225"/>
+                          </a:xfrm>
+                          <a:prstGeom prst="bentConnector3">
+                            <a:avLst/>
+                          </a:prstGeom>
+                          <a:ln>
+                            <a:headEnd type="triangle"/>
+                            <a:tailEnd type="triangle"/>
+                          </a:ln>
+                        </wps:spPr>
+                        <wps:style>
+                          <a:lnRef idx="1">
+                            <a:schemeClr val="dk1"/>
+                          </a:lnRef>
+                          <a:fillRef idx="0">
+                            <a:schemeClr val="dk1"/>
+                          </a:fillRef>
+                          <a:effectRef idx="0">
+                            <a:schemeClr val="dk1"/>
+                          </a:effectRef>
+                          <a:fontRef idx="minor">
+                            <a:schemeClr val="tx1"/>
+                          </a:fontRef>
+                        </wps:style>
+                        <wps:bodyPr/>
+                      </wps:wsp>
+                      <wps:wsp>
+                        <wps:cNvPr id="13" name="Text Box 13"/>
+                        <wps:cNvSpPr txBox="1"/>
+                        <wps:spPr>
+                          <a:xfrm>
+                            <a:off x="1245674" y="187629"/>
+                            <a:ext cx="981075" cy="271463"/>
+                          </a:xfrm>
+                          <a:prstGeom prst="rect">
+                            <a:avLst/>
+                          </a:prstGeom>
+                          <a:solidFill>
+                            <a:schemeClr val="lt1"/>
+                          </a:solidFill>
+                          <a:ln w="6350">
+                            <a:noFill/>
+                          </a:ln>
+                        </wps:spPr>
+                        <wps:txbx>
+                          <w:txbxContent>
+                            <w:p>
+                              <w:pPr>
+                                <w:rPr>
+                                  <w:lang w:val="en-US"/>
+                                </w:rPr>
+                              </w:pPr>
+                              <w:proofErr w:type="spellStart"/>
+                              <w:r>
+                                <w:rPr>
+                                  <w:lang w:val="en-US"/>
+                                </w:rPr>
+                                <w:t>HttpRequest</w:t>
+                              </w:r>
+                              <w:proofErr w:type="spellEnd"/>
+                            </w:p>
+                          </w:txbxContent>
+                        </wps:txbx>
+                        <wps:bodyPr rot="0" spcFirstLastPara="0" vertOverflow="overflow" horzOverflow="overflow" vert="horz" wrap="square" lIns="91440" tIns="45720" rIns="91440" bIns="45720" numCol="1" spcCol="0" rtlCol="0" fromWordArt="0" anchor="t" anchorCtr="0" forceAA="0" compatLnSpc="1">
+                          <a:prstTxWarp prst="textNoShape">
+                            <a:avLst/>
+                          </a:prstTxWarp>
+                          <a:noAutofit/>
+                        </wps:bodyPr>
+                      </wps:wsp>
+                      <wps:wsp>
+                        <wps:cNvPr id="14" name="Text Box 13"/>
+                        <wps:cNvSpPr txBox="1"/>
+                        <wps:spPr>
+                          <a:xfrm>
+                            <a:off x="1263749" y="1492553"/>
+                            <a:ext cx="943950" cy="276225"/>
+                          </a:xfrm>
+                          <a:prstGeom prst="rect">
+                            <a:avLst/>
+                          </a:prstGeom>
+                          <a:solidFill>
+                            <a:schemeClr val="lt1"/>
+                          </a:solidFill>
+                          <a:ln w="6350">
+                            <a:noFill/>
+                          </a:ln>
+                        </wps:spPr>
+                        <wps:txbx>
+                          <w:txbxContent>
+                            <w:p>
+                              <w:pPr>
+                                <w:spacing w:line="256" w:lineRule="auto"/>
+                                <w:rPr>
+                                  <w:rFonts w:ascii="Calibri" w:eastAsia="Calibri" w:hAnsi="Calibri" w:cs="Arial"/>
+                                  <w:lang w:val="en-US"/>
+                                </w:rPr>
+                              </w:pPr>
+                              <w:proofErr w:type="spellStart"/>
+                              <w:r>
+                                <w:rPr>
+                                  <w:rFonts w:ascii="Calibri" w:eastAsia="Calibri" w:hAnsi="Calibri" w:cs="Arial"/>
+                                  <w:lang w:val="en-US"/>
+                                </w:rPr>
+                                <w:t>HttpRequest</w:t>
+                              </w:r>
+                              <w:proofErr w:type="spellEnd"/>
+                            </w:p>
+                          </w:txbxContent>
+                        </wps:txbx>
+                        <wps:bodyPr rot="0" spcFirstLastPara="0" vert="horz" wrap="square" lIns="91440" tIns="45720" rIns="91440" bIns="45720" numCol="1" spcCol="0" rtlCol="0" fromWordArt="0" anchor="t" anchorCtr="0" forceAA="0" compatLnSpc="1">
+                          <a:prstTxWarp prst="textNoShape">
+                            <a:avLst/>
+                          </a:prstTxWarp>
+                          <a:noAutofit/>
+                        </wps:bodyPr>
+                      </wps:wsp>
+                      <wps:wsp>
+                        <wps:cNvPr id="15" name="Rectangle 15"/>
+                        <wps:cNvSpPr/>
+                        <wps:spPr>
+                          <a:xfrm>
+                            <a:off x="3760274" y="511479"/>
+                            <a:ext cx="1200150" cy="552450"/>
+                          </a:xfrm>
+                          <a:prstGeom prst="rect">
+                            <a:avLst/>
+                          </a:prstGeom>
+                        </wps:spPr>
+                        <wps:style>
+                          <a:lnRef idx="1">
+                            <a:schemeClr val="accent6"/>
+                          </a:lnRef>
+                          <a:fillRef idx="3">
+                            <a:schemeClr val="accent6"/>
+                          </a:fillRef>
+                          <a:effectRef idx="2">
+                            <a:schemeClr val="accent6"/>
+                          </a:effectRef>
+                          <a:fontRef idx="minor">
+                            <a:schemeClr val="lt1"/>
+                          </a:fontRef>
+                        </wps:style>
+                        <wps:txbx>
+                          <w:txbxContent>
+                            <w:p>
+                              <w:pPr>
+                                <w:jc w:val="center"/>
+                                <w:rPr>
+                                  <w:lang w:val="en-US"/>
+                                </w:rPr>
+                              </w:pPr>
+                              <w:proofErr w:type="spellStart"/>
+                              <w:r>
+                                <w:rPr>
+                                  <w:lang w:val="en-US"/>
+                                </w:rPr>
+                                <w:t>Http</w:t>
+                              </w:r>
+                              <w:r>
+                                <w:rPr>
+                                  <w:lang w:val="en-US"/>
+                                </w:rPr>
+                                <w:t>Session</w:t>
+                              </w:r>
+                              <w:proofErr w:type="spellEnd"/>
+                            </w:p>
+                            <w:p>
+                              <w:pPr>
+                                <w:jc w:val="center"/>
+                                <w:rPr>
+                                  <w:lang w:val="en-US"/>
+                                </w:rPr>
+                              </w:pPr>
+                              <w:r>
+                                <w:rPr>
+                                  <w:lang w:val="en-US"/>
+                                </w:rPr>
+                                <w:t>123</w:t>
+                              </w:r>
+                            </w:p>
+                          </w:txbxContent>
+                        </wps:txbx>
+                        <wps:bodyPr rot="0" spcFirstLastPara="0" vertOverflow="overflow" horzOverflow="overflow" vert="horz" wrap="square" lIns="91440" tIns="45720" rIns="91440" bIns="45720" numCol="1" spcCol="0" rtlCol="0" fromWordArt="0" anchor="ctr" anchorCtr="0" forceAA="0" compatLnSpc="1">
+                          <a:prstTxWarp prst="textNoShape">
+                            <a:avLst/>
+                          </a:prstTxWarp>
+                          <a:noAutofit/>
+                        </wps:bodyPr>
+                      </wps:wsp>
+                      <wps:wsp>
+                        <wps:cNvPr id="16" name="Rectangle 16"/>
+                        <wps:cNvSpPr/>
+                        <wps:spPr>
+                          <a:xfrm>
+                            <a:off x="3760274" y="1282029"/>
+                            <a:ext cx="1209675" cy="552450"/>
+                          </a:xfrm>
+                          <a:prstGeom prst="rect">
+                            <a:avLst/>
+                          </a:prstGeom>
+                        </wps:spPr>
+                        <wps:style>
+                          <a:lnRef idx="1">
+                            <a:schemeClr val="accent6"/>
+                          </a:lnRef>
+                          <a:fillRef idx="3">
+                            <a:schemeClr val="accent6"/>
+                          </a:fillRef>
+                          <a:effectRef idx="2">
+                            <a:schemeClr val="accent6"/>
+                          </a:effectRef>
+                          <a:fontRef idx="minor">
+                            <a:schemeClr val="lt1"/>
+                          </a:fontRef>
+                        </wps:style>
+                        <wps:txbx>
+                          <w:txbxContent>
+                            <w:p>
+                              <w:pPr>
+                                <w:jc w:val="center"/>
+                                <w:rPr>
+                                  <w:lang w:val="en-US"/>
+                                </w:rPr>
+                              </w:pPr>
+                              <w:proofErr w:type="spellStart"/>
+                              <w:r>
+                                <w:rPr>
+                                  <w:lang w:val="en-US"/>
+                                </w:rPr>
+                                <w:t>Http</w:t>
+                              </w:r>
+                              <w:r>
+                                <w:rPr>
+                                  <w:lang w:val="en-US"/>
+                                </w:rPr>
+                                <w:t>Session</w:t>
+                              </w:r>
+                              <w:proofErr w:type="spellEnd"/>
+                            </w:p>
+                            <w:p>
+                              <w:pPr>
+                                <w:jc w:val="center"/>
+                                <w:rPr>
+                                  <w:lang w:val="en-US"/>
+                                </w:rPr>
+                              </w:pPr>
+                              <w:r>
+                                <w:rPr>
+                                  <w:lang w:val="en-US"/>
+                                </w:rPr>
+                                <w:t>134</w:t>
+                              </w:r>
+                            </w:p>
+                          </w:txbxContent>
+                        </wps:txbx>
+                        <wps:bodyPr rot="0" spcFirstLastPara="0" vert="horz" wrap="square" lIns="91440" tIns="45720" rIns="91440" bIns="45720" numCol="1" spcCol="0" rtlCol="0" fromWordArt="0" anchor="ctr" anchorCtr="0" forceAA="0" compatLnSpc="1">
+                          <a:prstTxWarp prst="textNoShape">
+                            <a:avLst/>
+                          </a:prstTxWarp>
+                          <a:noAutofit/>
+                        </wps:bodyPr>
+                      </wps:wsp>
+                      <wps:wsp>
+                        <wps:cNvPr id="17" name="Straight Arrow Connector 17"/>
+                        <wps:cNvCnPr>
+                          <a:endCxn id="15" idx="1"/>
+                        </wps:cNvCnPr>
+                        <wps:spPr>
+                          <a:xfrm>
+                            <a:off x="3398324" y="787704"/>
+                            <a:ext cx="361950" cy="0"/>
+                          </a:xfrm>
+                          <a:prstGeom prst="straightConnector1">
+                            <a:avLst/>
+                          </a:prstGeom>
+                          <a:ln>
+                            <a:tailEnd type="triangle"/>
+                          </a:ln>
+                        </wps:spPr>
+                        <wps:style>
+                          <a:lnRef idx="1">
+                            <a:schemeClr val="accent1"/>
+                          </a:lnRef>
+                          <a:fillRef idx="0">
+                            <a:schemeClr val="accent1"/>
+                          </a:fillRef>
+                          <a:effectRef idx="0">
+                            <a:schemeClr val="accent1"/>
+                          </a:effectRef>
+                          <a:fontRef idx="minor">
+                            <a:schemeClr val="tx1"/>
+                          </a:fontRef>
+                        </wps:style>
+                        <wps:bodyPr/>
+                      </wps:wsp>
+                      <wps:wsp>
+                        <wps:cNvPr id="18" name="Straight Arrow Connector 18"/>
+                        <wps:cNvCnPr>
+                          <a:endCxn id="16" idx="1"/>
+                        </wps:cNvCnPr>
+                        <wps:spPr>
+                          <a:xfrm>
+                            <a:off x="3407849" y="1558254"/>
+                            <a:ext cx="352425" cy="0"/>
+                          </a:xfrm>
+                          <a:prstGeom prst="straightConnector1">
+                            <a:avLst/>
+                          </a:prstGeom>
+                          <a:ln>
+                            <a:tailEnd type="triangle"/>
+                          </a:ln>
+                        </wps:spPr>
+                        <wps:style>
+                          <a:lnRef idx="1">
+                            <a:schemeClr val="accent1"/>
+                          </a:lnRef>
+                          <a:fillRef idx="0">
+                            <a:schemeClr val="accent1"/>
+                          </a:fillRef>
+                          <a:effectRef idx="0">
+                            <a:schemeClr val="accent1"/>
+                          </a:effectRef>
+                          <a:fontRef idx="minor">
+                            <a:schemeClr val="tx1"/>
+                          </a:fontRef>
+                        </wps:style>
+                        <wps:bodyPr/>
+                      </wps:wsp>
+                      <wps:wsp>
+                        <wps:cNvPr id="33" name="Cloud 33"/>
+                        <wps:cNvSpPr/>
+                        <wps:spPr>
+                          <a:xfrm>
+                            <a:off x="293174" y="1834478"/>
+                            <a:ext cx="1752600" cy="801075"/>
+                          </a:xfrm>
+                          <a:prstGeom prst="cloud">
+                            <a:avLst/>
+                          </a:prstGeom>
+                          <a:solidFill>
+                            <a:schemeClr val="accent1">
+                              <a:alpha val="50000"/>
+                            </a:schemeClr>
+                          </a:solidFill>
+                          <a:ln>
+                            <a:noFill/>
+                          </a:ln>
+                        </wps:spPr>
+                        <wps:style>
+                          <a:lnRef idx="0">
+                            <a:scrgbClr r="0" g="0" b="0"/>
+                          </a:lnRef>
+                          <a:fillRef idx="0">
+                            <a:scrgbClr r="0" g="0" b="0"/>
+                          </a:fillRef>
+                          <a:effectRef idx="0">
+                            <a:scrgbClr r="0" g="0" b="0"/>
+                          </a:effectRef>
+                          <a:fontRef idx="minor">
+                            <a:schemeClr val="lt1"/>
+                          </a:fontRef>
+                        </wps:style>
+                        <wps:txbx>
+                          <w:txbxContent>
+                            <w:p>
+                              <w:pPr>
+                                <w:jc w:val="center"/>
+                                <w:rPr>
+                                  <w:lang w:val="en-US"/>
+                                </w:rPr>
+                              </w:pPr>
+                              <w:r>
+                                <w:rPr>
+                                  <w:lang w:val="en-US"/>
+                                </w:rPr>
+                                <w:t>web</w:t>
+                              </w:r>
+                            </w:p>
+                          </w:txbxContent>
+                        </wps:txbx>
+                        <wps:bodyPr rot="0" spcFirstLastPara="0" vertOverflow="overflow" horzOverflow="overflow" vert="horz" wrap="square" lIns="91440" tIns="45720" rIns="91440" bIns="45720" numCol="1" spcCol="0" rtlCol="0" fromWordArt="0" anchor="ctr" anchorCtr="0" forceAA="0" compatLnSpc="1">
+                          <a:prstTxWarp prst="textNoShape">
+                            <a:avLst/>
+                          </a:prstTxWarp>
+                          <a:noAutofit/>
+                        </wps:bodyPr>
+                      </wps:wsp>
+                      <wps:wsp>
+                        <wps:cNvPr id="35" name="Flowchart: Magnetic Disk 35"/>
+                        <wps:cNvSpPr/>
+                        <wps:spPr>
+                          <a:xfrm>
+                            <a:off x="5331899" y="1739229"/>
+                            <a:ext cx="590550" cy="829650"/>
+                          </a:xfrm>
+                          <a:prstGeom prst="flowChartMagneticDisk">
+                            <a:avLst/>
+                          </a:prstGeom>
+                        </wps:spPr>
+                        <wps:style>
+                          <a:lnRef idx="1">
+                            <a:schemeClr val="accent3"/>
+                          </a:lnRef>
+                          <a:fillRef idx="2">
+                            <a:schemeClr val="accent3"/>
+                          </a:fillRef>
+                          <a:effectRef idx="1">
+                            <a:schemeClr val="accent3"/>
+                          </a:effectRef>
+                          <a:fontRef idx="minor">
+                            <a:schemeClr val="dk1"/>
+                          </a:fontRef>
+                        </wps:style>
+                        <wps:txbx>
+                          <w:txbxContent>
+                            <w:p>
+                              <w:pPr>
+                                <w:jc w:val="center"/>
+                                <w:rPr>
+                                  <w:lang w:val="en-US"/>
+                                </w:rPr>
+                              </w:pPr>
+                              <w:r>
+                                <w:rPr>
+                                  <w:lang w:val="en-US"/>
+                                </w:rPr>
+                                <w:t>DB</w:t>
+                              </w:r>
+                            </w:p>
+                          </w:txbxContent>
+                        </wps:txbx>
+                        <wps:bodyPr rot="0" spcFirstLastPara="0" vertOverflow="overflow" horzOverflow="overflow" vert="horz" wrap="square" lIns="91440" tIns="45720" rIns="91440" bIns="45720" numCol="1" spcCol="0" rtlCol="0" fromWordArt="0" anchor="ctr" anchorCtr="0" forceAA="0" compatLnSpc="1">
+                          <a:prstTxWarp prst="textNoShape">
+                            <a:avLst/>
+                          </a:prstTxWarp>
+                          <a:noAutofit/>
+                        </wps:bodyPr>
+                      </wps:wsp>
+                      <wps:wsp>
+                        <wps:cNvPr id="37" name="Connector: Elbow 37"/>
+                        <wps:cNvCnPr>
+                          <a:stCxn id="15" idx="3"/>
+                        </wps:cNvCnPr>
+                        <wps:spPr>
+                          <a:xfrm>
+                            <a:off x="4960424" y="787704"/>
+                            <a:ext cx="676275" cy="914400"/>
+                          </a:xfrm>
+                          <a:prstGeom prst="bentConnector2">
+                            <a:avLst/>
+                          </a:prstGeom>
+                          <a:ln>
+                            <a:tailEnd type="triangle"/>
+                          </a:ln>
+                        </wps:spPr>
+                        <wps:style>
+                          <a:lnRef idx="1">
+                            <a:schemeClr val="accent1"/>
+                          </a:lnRef>
+                          <a:fillRef idx="0">
+                            <a:schemeClr val="accent1"/>
+                          </a:fillRef>
+                          <a:effectRef idx="0">
+                            <a:schemeClr val="accent1"/>
+                          </a:effectRef>
+                          <a:fontRef idx="minor">
+                            <a:schemeClr val="tx1"/>
+                          </a:fontRef>
+                        </wps:style>
+                        <wps:bodyPr/>
+                      </wps:wsp>
+                      <wps:wsp>
+                        <wps:cNvPr id="38" name="Connector: Elbow 38"/>
+                        <wps:cNvCnPr>
+                          <a:stCxn id="16" idx="2"/>
+                          <a:endCxn id="35" idx="2"/>
+                        </wps:cNvCnPr>
+                        <wps:spPr>
+                          <a:xfrm rot="16200000" flipH="1">
+                            <a:off x="4688718" y="1510872"/>
+                            <a:ext cx="319575" cy="966787"/>
+                          </a:xfrm>
+                          <a:prstGeom prst="bentConnector2">
+                            <a:avLst/>
+                          </a:prstGeom>
+                          <a:ln>
+                            <a:tailEnd type="triangle"/>
+                          </a:ln>
+                        </wps:spPr>
+                        <wps:style>
+                          <a:lnRef idx="1">
+                            <a:schemeClr val="accent1"/>
+                          </a:lnRef>
+                          <a:fillRef idx="0">
+                            <a:schemeClr val="accent1"/>
+                          </a:fillRef>
+                          <a:effectRef idx="0">
+                            <a:schemeClr val="accent1"/>
+                          </a:effectRef>
+                          <a:fontRef idx="minor">
+                            <a:schemeClr val="tx1"/>
+                          </a:fontRef>
+                        </wps:style>
+                        <wps:bodyPr/>
+                      </wps:wsp>
+                    </wpc:wpc>
+                  </a:graphicData>
+                </a:graphic>
+              </wp:inline>
+            </w:drawing>
+          </mc:Choice>
+          <mc:Fallback>
+            <w:pict>
+              <v:group w14:anchorId="7B717557" id="Canvas 3" o:spid="_x0000_s1026" editas="canvas" style="width:486.55pt;height:239pt;mso-position-horizontal-relative:char;mso-position-vertical-relative:line" coordsize="61791,30353" o:gfxdata="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">
+                <v:shapetype id="_x0000_t75" coordsize="21600,21600" o:spt="75" o:preferrelative="t" path="m@4@5l@4@11@9@11@9@5xe" filled="f" stroked="f">
+                  <v:stroke joinstyle="miter"/>
+                  <v:formulas>
+                    <v:f eqn="if lineDrawn pixelLineWidth 0"/>
+                    <v:f eqn="sum @0 1 0"/>
+                    <v:f eqn="sum 0 0 @1"/>
+                    <v:f eqn="prod @2 1 2"/>
+                    <v:f eqn="prod @3 21600 pixelWidth"/>
+                    <v:f eqn="prod @3 21600 pixelHeight"/>
+                    <v:f eqn="sum @0 0 1"/>
+                    <v:f eqn="prod @6 1 2"/>
+                    <v:f eqn="prod @7 21600 pixelWidth"/>
+                    <v:f eqn="sum @8 21600 0"/>
+                    <v:f eqn="prod @7 21600 pixelHeight"/>
+                    <v:f eqn="sum @10 21600 0"/>
+                  </v:formulas>
+                  <v:path o:extrusionok="f" gradientshapeok="t" o:connecttype="rect"/>
+                  <o:lock v:ext="edit" aspectratio="t"/>
+                </v:shapetype>
+                <v:shape id="_x0000_s1027" type="#_x0000_t75" style="position:absolute;width:61791;height:30353;visibility:visible;mso-wrap-style:square" filled="t">
+                  <v:fill o:detectmouseclick="t"/>
+                  <v:path o:connecttype="none"/>
+                </v:shape>
+                <v:roundrect id="Rectangle: Rounded Corners 4" o:spid="_x0000_s1028" style="position:absolute;left:359;top:1971;width:8954;height:5239;visibility:visible;mso-wrap-style:square;v-text-anchor:middle" arcsize="10923f" o:gfxdata="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" fillcolor="#4472c4 [3204]" strokecolor="#1f3763 [1604]" strokeweight="1pt">
+                  <v:stroke joinstyle="miter"/>
+                  <v:textbox>
+                    <w:txbxContent>
+                      <w:p>
+                        <w:pPr>
+                          <w:jc w:val="center"/>
+                          <w:rPr>
+                            <w:lang w:val="en-US"/>
+                          </w:rPr>
+                        </w:pPr>
+                        <w:r>
+                          <w:rPr>
+                            <w:lang w:val="en-US"/>
+                          </w:rPr>
+                          <w:t>Client 1</w:t>
+                        </w:r>
+                      </w:p>
+                    </w:txbxContent>
+                  </v:textbox>
+                </v:roundrect>
+                <v:roundrect id="Rectangle: Rounded Corners 5" o:spid="_x0000_s1029" style="position:absolute;left:359;top:9686;width:8954;height:4953;visibility:visible;mso-wrap-style:square;v-text-anchor:middle" arcsize="10923f" o:gfxdata="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" fillcolor="#4472c4 [3204]" strokecolor="#1f3763 [1604]" strokeweight="1pt">
+                  <v:stroke joinstyle="miter"/>
+                  <v:textbox>
+                    <w:txbxContent>
+                      <w:p>
+                        <w:pPr>
+                          <w:jc w:val="center"/>
+                          <w:rPr>
+                            <w:lang w:val="en-US"/>
+                          </w:rPr>
+                        </w:pPr>
+                        <w:r>
+                          <w:rPr>
+                            <w:lang w:val="en-US"/>
+                          </w:rPr>
+                          <w:t>Client 2</w:t>
+                        </w:r>
+                      </w:p>
+                    </w:txbxContent>
+                  </v:textbox>
+                </v:roundrect>
+                <v:rect id="Rectangle 6" o:spid="_x0000_s1030" style="position:absolute;left:25220;top:3305;width:36576;height:24479;visibility:visible;mso-wrap-style:square;v-text-anchor:middle" o:gfxdata="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" fillcolor="white [3201]" strokecolor="black [3200]" strokeweight="1pt"/>
+                <v:shapetype id="_x0000_t202" coordsize="21600,21600" o:spt="202" path="m,l,21600r21600,l21600,xe">
+                  <v:stroke joinstyle="miter"/>
+                  <v:path gradientshapeok="t" o:connecttype="rect"/>
+                </v:shapetype>
+                <v:shape id="Text Box 7" o:spid="_x0000_s1031" type="#_x0000_t202" style="position:absolute;left:36459;top:447;width:10573;height:2858;visibility:visible;mso-wrap-style:square;v-text-anchor:top" o:gfxdata="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" fillcolor="white [3201]" stroked="f" strokeweight=".5pt">
+                  <v:textbox>
+                    <w:txbxContent>
+                      <w:p>
+                        <w:pPr>
+                          <w:rPr>
+                            <w:lang w:val="en-US"/>
+                          </w:rPr>
+                        </w:pPr>
+                        <w:r>
+                          <w:rPr>
+                            <w:lang w:val="en-US"/>
+                          </w:rPr>
+                          <w:t>server</w:t>
+                        </w:r>
+                      </w:p>
+                    </w:txbxContent>
+                  </v:textbox>
+                </v:shape>
+                <v:rect id="Rectangle 10" o:spid="_x0000_s1032" style="position:absolute;left:27125;top:4829;width:7048;height:15621;visibility:visible;mso-wrap-style:square;v-text-anchor:middle" o:gfxdata="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" fillcolor="#ffc000 [3207]" strokecolor="white [3201]" strokeweight="1.5pt">
+                  <v:textbox>
+                    <w:txbxContent>
+                      <w:p>
+                        <w:pPr>
+                          <w:jc w:val="center"/>
+                          <w:rPr>
+                            <w:lang w:val="en-US"/>
+                          </w:rPr>
+                        </w:pPr>
+                        <w:r>
+                          <w:rPr>
+                            <w:lang w:val="en-US"/>
+                          </w:rPr>
+                          <w:t>servlet</w:t>
+                        </w:r>
+                      </w:p>
+                    </w:txbxContent>
+                  </v:textbox>
+                </v:rect>
+                <v:shapetype id="_x0000_t34" coordsize="21600,21600" o:spt="34" o:oned="t" adj="10800" path="m,l@0,0@0,21600,21600,21600e" filled="f">
+                  <v:stroke joinstyle="miter"/>
+                  <v:formulas>
+                    <v:f eqn="val #0"/>
+                  </v:formulas>
+                  <v:path arrowok="t" fillok="f" o:connecttype="none"/>
+                  <v:handles>
+                    <v:h position="#0,center"/>
+                  </v:handles>
+                  <o:lock v:ext="edit" shapetype="t"/>
+                </v:shapetype>
+                <v:shape id="Connector: Elbow 11" o:spid="_x0000_s1033" type="#_x0000_t34" style="position:absolute;left:9313;top:4590;width:17716;height:4715;visibility:visible;mso-wrap-style:square" o:connectortype="elbow" o:gfxdata="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" strokecolor="black [3200]" strokeweight=".5pt">
+                  <v:stroke startarrow="block" endarrow="block"/>
+                </v:shape>
+                <v:shape id="Connector: Elbow 12" o:spid="_x0000_s1034" type="#_x0000_t34" style="position:absolute;left:9408;top:11972;width:17717;height:2763;visibility:visible;mso-wrap-style:square" o:connectortype="elbow" o:gfxdata="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" strokecolor="black [3200]" strokeweight=".5pt">
+                  <v:stroke startarrow="block" endarrow="block"/>
+                </v:shape>
+                <v:shape id="Text Box 13" o:spid="_x0000_s1035" type="#_x0000_t202" style="position:absolute;left:12456;top:1876;width:9811;height:2714;visibility:visible;mso-wrap-style:square;v-text-anchor:top" o:gfxdata="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" fillcolor="white [3201]" stroked="f" strokeweight=".5pt">
+                  <v:textbox>
+                    <w:txbxContent>
+                      <w:p>
+                        <w:pPr>
+                          <w:rPr>
+                            <w:lang w:val="en-US"/>
+                          </w:rPr>
+                        </w:pPr>
+                        <w:proofErr w:type="spellStart"/>
+                        <w:r>
+                          <w:rPr>
+                            <w:lang w:val="en-US"/>
+                          </w:rPr>
+                          <w:t>HttpRequest</w:t>
+                        </w:r>
+                        <w:proofErr w:type="spellEnd"/>
+                      </w:p>
+                    </w:txbxContent>
+                  </v:textbox>
+                </v:shape>
+                <v:shape id="Text Box 13" o:spid="_x0000_s1036" type="#_x0000_t202" style="position:absolute;left:12637;top:14925;width:9439;height:2762;visibility:visible;mso-wrap-style:square;v-text-anchor:top" o:gfxdata="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" fillcolor="white [3201]" stroked="f" strokeweight=".5pt">
+                  <v:textbox>
+                    <w:txbxContent>
+                      <w:p>
+                        <w:pPr>
+                          <w:spacing w:line="256" w:lineRule="auto"/>
+                          <w:rPr>
+                            <w:rFonts w:ascii="Calibri" w:eastAsia="Calibri" w:hAnsi="Calibri" w:cs="Arial"/>
+                            <w:lang w:val="en-US"/>
+                          </w:rPr>
+                        </w:pPr>
+                        <w:proofErr w:type="spellStart"/>
+                        <w:r>
+                          <w:rPr>
+                            <w:rFonts w:ascii="Calibri" w:eastAsia="Calibri" w:hAnsi="Calibri" w:cs="Arial"/>
+                            <w:lang w:val="en-US"/>
+                          </w:rPr>
+                          <w:t>HttpRequest</w:t>
+                        </w:r>
+                        <w:proofErr w:type="spellEnd"/>
+                      </w:p>
+                    </w:txbxContent>
+                  </v:textbox>
+                </v:shape>
+                <v:rect id="Rectangle 15" o:spid="_x0000_s1037" style="position:absolute;left:37602;top:5114;width:12002;height:5525;visibility:visible;mso-wrap-style:square;v-text-anchor:middle" o:gfxdata="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" fillcolor="#77b64e [3033]" strokecolor="#70ad47 [3209]" strokeweight=".5pt">
+                  <v:fill color2="#6eaa46 [3177]" rotate="t" colors="0 #81b861;.5 #6fb242;1 #61a235" focus="100%" type="gradient">
+                    <o:fill v:ext="view" type="gradientUnscaled"/>
+                  </v:fill>
+                  <v:textbox>
+                    <w:txbxContent>
+                      <w:p>
+                        <w:pPr>
+                          <w:jc w:val="center"/>
+                          <w:rPr>
+                            <w:lang w:val="en-US"/>
+                          </w:rPr>
+                        </w:pPr>
+                        <w:proofErr w:type="spellStart"/>
+                        <w:r>
+                          <w:rPr>
+                            <w:lang w:val="en-US"/>
+                          </w:rPr>
+                          <w:t>Http</w:t>
+                        </w:r>
+                        <w:r>
+                          <w:rPr>
+                            <w:lang w:val="en-US"/>
+                          </w:rPr>
+                          <w:t>Session</w:t>
+                        </w:r>
+                        <w:proofErr w:type="spellEnd"/>
+                      </w:p>
+                      <w:p>
+                        <w:pPr>
+                          <w:jc w:val="center"/>
+                          <w:rPr>
+                            <w:lang w:val="en-US"/>
+                          </w:rPr>
+                        </w:pPr>
+                        <w:r>
+                          <w:rPr>
+                            <w:lang w:val="en-US"/>
+                          </w:rPr>
+                          <w:t>123</w:t>
+                        </w:r>
+                      </w:p>
+                    </w:txbxContent>
+                  </v:textbox>
+                </v:rect>
+                <v:rect id="Rectangle 16" o:spid="_x0000_s1038" style="position:absolute;left:37602;top:12820;width:12097;height:5524;visibility:visible;mso-wrap-style:square;v-text-anchor:middle" o:gfxdata="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" fillcolor="#77b64e [3033]" strokecolor="#70ad47 [3209]" strokeweight=".5pt">
+                  <v:fill color2="#6eaa46 [3177]" rotate="t" colors="0 #81b861;.5 #6fb242;1 #61a235" focus="100%" type="gradient">
+                    <o:fill v:ext="view" type="gradientUnscaled"/>
+                  </v:fill>
+                  <v:textbox>
+                    <w:txbxContent>
+                      <w:p>
+                        <w:pPr>
+                          <w:jc w:val="center"/>
+                          <w:rPr>
+                            <w:lang w:val="en-US"/>
+                          </w:rPr>
+                        </w:pPr>
+                        <w:proofErr w:type="spellStart"/>
+                        <w:r>
+                          <w:rPr>
+                            <w:lang w:val="en-US"/>
+                          </w:rPr>
+                          <w:t>Http</w:t>
+                        </w:r>
+                        <w:r>
+                          <w:rPr>
+                            <w:lang w:val="en-US"/>
+                          </w:rPr>
+                          <w:t>Session</w:t>
+                        </w:r>
+                        <w:proofErr w:type="spellEnd"/>
+                      </w:p>
+                      <w:p>
+                        <w:pPr>
+                          <w:jc w:val="center"/>
+                          <w:rPr>
+                            <w:lang w:val="en-US"/>
+                          </w:rPr>
+                        </w:pPr>
+                        <w:r>
+                          <w:rPr>
+                            <w:lang w:val="en-US"/>
+                          </w:rPr>
+                          <w:t>134</w:t>
+                        </w:r>
+                      </w:p>
+                    </w:txbxContent>
+                  </v:textbox>
+                </v:rect>
+                <v:shapetype id="_x0000_t32" coordsize="21600,21600" o:spt="32" o:oned="t" path="m,l21600,21600e" filled="f">
+                  <v:path arrowok="t" fillok="f" o:connecttype="none"/>
+                  <o:lock v:ext="edit" shapetype="t"/>
+                </v:shapetype>
+                <v:shape id="Straight Arrow Connector 17" o:spid="_x0000_s1039" type="#_x0000_t32" style="position:absolute;left:33983;top:7877;width:3619;height:0;visibility:visible;mso-wrap-style:square" o:connectortype="straight" o:gfxdata="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" strokecolor="#4472c4 [3204]" strokeweight=".5pt">
+                  <v:stroke endarrow="block" joinstyle="miter"/>
+                </v:shape>
+                <v:shape id="Straight Arrow Connector 18" o:spid="_x0000_s1040" type="#_x0000_t32" style="position:absolute;left:34078;top:15582;width:3524;height:0;visibility:visible;mso-wrap-style:square" o:connectortype="straight" o:gfxdata="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" strokecolor="#4472c4 [3204]" strokeweight=".5pt">
+                  <v:stroke endarrow="block" joinstyle="miter"/>
+                </v:shape>
+                <v:shape id="Cloud 33" o:spid="_x0000_s1041" style="position:absolute;left:2931;top:18344;width:17526;height:8011;visibility:visible;mso-wrap-style:square;v-text-anchor:middle" coordsize="43200,43200" o:spt="100" o:gfxdata="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" adj="-11796480,,5400" path="m3900,14370c3629,11657,4261,8921,5623,6907,7775,3726,11264,3017,14005,5202,15678,909,19914,22,22456,3432,23097,1683,24328,474,25749,200v1564,-302,3126,570,4084,2281c31215,267,33501,-460,35463,690v1495,876,2567,2710,2855,4886c40046,6218,41422,7998,41982,10318v407,1684,349,3513,-164,5142c43079,17694,43520,20590,43016,23322v-670,3632,-2888,6352,-5612,6882c37391,32471,36658,34621,35395,36101v-1919,2249,-4691,2538,-6840,714c27860,39948,25999,42343,23667,43106v-2748,899,-5616,-633,-7187,-3840c12772,42310,7956,40599,5804,35472,3690,35809,1705,34024,1110,31250,679,29243,1060,27077,2113,25551,619,24354,-213,22057,-5,19704,239,16949,1845,14791,3863,14507v12,-46,25,-91,37,-137xem4693,26177nfc3809,26271,2925,25993,2160,25380t4768,9519nfc6573,35092,6200,35220,5820,35280t10658,3810nfc16211,38544,15987,37961,15810,37350m28827,34751nfc28788,35398,28698,36038,28560,36660m34129,22954nfc36133,24282,37398,27058,37380,30090m41798,15354nfc41473,16386,40978,17302,40350,18030m38324,5426nfc38379,5843,38405,6266,38400,6690m29078,3952nfc29267,3369,29516,2826,29820,2340m22141,4720nfc22218,4238,22339,3771,22500,3330m14000,5192nfc14472,5568,14908,6021,15300,6540m4127,15789nfc4024,15325,3948,14851,3900,14370e" fillcolor="#4472c4 [3204]" stroked="f">
+                  <v:fill opacity="32896f"/>
+                  <v:stroke joinstyle="miter"/>
+                  <v:formulas/>
+                  <v:path arrowok="t" o:connecttype="custom" o:connectlocs="190392,485411;87630,470632;281065,647146;236114,654211;668503,724862;641403,692596;1169495,644402;1158663,679801;1384595,425645;1516486,557971;1695722,284715;1636977,334338;1554783,100617;1557867,124055;1179678,73284;1209781,43392;898248,87525;912813,61750;567972,96277;620713,121274;167430,292782;158221,266469" o:connectangles="0,0,0,0,0,0,0,0,0,0,0,0,0,0,0,0,0,0,0,0,0,0" textboxrect="0,0,43200,43200"/>
+                  <v:textbox>
+                    <w:txbxContent>
+                      <w:p>
+                        <w:pPr>
+                          <w:jc w:val="center"/>
+                          <w:rPr>
+                            <w:lang w:val="en-US"/>
+                          </w:rPr>
+                        </w:pPr>
+                        <w:r>
+                          <w:rPr>
+                            <w:lang w:val="en-US"/>
+                          </w:rPr>
+                          <w:t>web</w:t>
+                        </w:r>
+                      </w:p>
+                    </w:txbxContent>
+                  </v:textbox>
+                </v:shape>
+                <v:shapetype id="_x0000_t132" coordsize="21600,21600" o:spt="132" path="m10800,qx,3391l,18209qy10800,21600,21600,18209l21600,3391qy10800,xem,3391nfqy10800,6782,21600,3391e">
+                  <v:path o:extrusionok="f" gradientshapeok="t" o:connecttype="custom" o:connectlocs="10800,6782;10800,0;0,10800;10800,21600;21600,10800" o:connectangles="270,270,180,90,0" textboxrect="0,6782,21600,18209"/>
+                </v:shapetype>
+                <v:shape id="Flowchart: Magnetic Disk 35" o:spid="_x0000_s1042" type="#_x0000_t132" style="position:absolute;left:53318;top:17392;width:5906;height:8296;visibility:visible;mso-wrap-style:square;v-text-anchor:middle" o:gfxdata="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" fillcolor="#c3c3c3 [2166]" strokecolor="#a5a5a5 [3206]" strokeweight=".5pt">
+                  <v:fill color2="#b6b6b6 [2614]" rotate="t" colors="0 #d2d2d2;.5 #c8c8c8;1 silver" focus="100%" type="gradient">
+                    <o:fill v:ext="view" type="gradientUnscaled"/>
+                  </v:fill>
+                  <v:stroke joinstyle="miter"/>
+                  <v:textbox>
+                    <w:txbxContent>
+                      <w:p>
+                        <w:pPr>
+                          <w:jc w:val="center"/>
+                          <w:rPr>
+                            <w:lang w:val="en-US"/>
+                          </w:rPr>
+                        </w:pPr>
+                        <w:r>
+                          <w:rPr>
+                            <w:lang w:val="en-US"/>
+                          </w:rPr>
+                          <w:t>DB</w:t>
+                        </w:r>
+                      </w:p>
+                    </w:txbxContent>
+                  </v:textbox>
+                </v:shape>
+                <v:shapetype id="_x0000_t33" coordsize="21600,21600" o:spt="33" o:oned="t" path="m,l21600,r,21600e" filled="f">
+                  <v:stroke joinstyle="miter"/>
+                  <v:path arrowok="t" fillok="f" o:connecttype="none"/>
+                  <o:lock v:ext="edit" shapetype="t"/>
+                </v:shapetype>
+                <v:shape id="Connector: Elbow 37" o:spid="_x0000_s1043" type="#_x0000_t33" style="position:absolute;left:49604;top:7877;width:6762;height:9144;visibility:visible;mso-wrap-style:square" o:connectortype="elbow" o:gfxdata="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" strokecolor="#4472c4 [3204]" strokeweight=".5pt">
+                  <v:stroke endarrow="block"/>
+                </v:shape>
+                <v:shape id="Connector: Elbow 38" o:spid="_x0000_s1044" type="#_x0000_t33" style="position:absolute;left:46887;top:15108;width:3196;height:9667;rotation:90;flip:x;visibility:visible;mso-wrap-style:square" o:connectortype="elbow" o:gfxdata="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" strokecolor="#4472c4 [3204]" strokeweight=".5pt">
+                  <v:stroke endarrow="block"/>
+                </v:shape>
+                <w10:anchorlock/>
+              </v:group>
+            </w:pict>
+          </mc:Fallback>
+        </mc:AlternateContent>
+      </w:r>
+    </w:p>
+    <w:p>
+      <w:pPr>
+        <w:bidi/>
+        <w:rPr>
+          <w:rtl/>
+          <w:lang w:val="en-US"/>
+        </w:rPr>
+      </w:pPr>
+      <w:r>
+        <w:rPr>
+          <w:rFonts w:hint="cs"/>
+          <w:rtl/>
+          <w:lang w:val="en-US"/>
+        </w:rPr>
+        <w:t xml:space="preserve">כל לקוח מקבל מספר מזהה ל </w:t>
+      </w:r>
+      <w:r>
+        <w:rPr>
+          <w:lang w:val="en-US"/>
+        </w:rPr>
+        <w:t>session</w:t>
+      </w:r>
+      <w:r>
+        <w:rPr>
+          <w:rFonts w:hint="cs"/>
+          <w:rtl/>
+          <w:lang w:val="en-US"/>
+        </w:rPr>
+        <w:t xml:space="preserve"> שלו ופרטי הלקוח נשמרים כל עוד </w:t>
+      </w:r>
+      <w:r>
+        <w:rPr>
+          <w:rFonts w:hint="cs"/>
+          <w:rtl/>
+          <w:lang w:val="en-US"/>
+        </w:rPr>
+        <w:t>מתקיים אחד מהשניים:</w:t>
+      </w:r>
+    </w:p>
+    <w:p>
+      <w:pPr>
+        <w:pStyle w:val="ListParagraph"/>
+        <w:numPr>
+          <w:ilvl w:val="0"/>
+          <w:numId w:val="2"/>
+        </w:numPr>
+        <w:bidi/>
+        <w:rPr>
+          <w:rtl/>
+          <w:lang w:val="en-US"/>
+        </w:rPr>
+      </w:pPr>
+      <w:r>
+        <w:rPr>
+          <w:rFonts w:hint="cs"/>
+          <w:rtl/>
+          <w:lang w:val="en-US"/>
+        </w:rPr>
+        <w:t>ה</w:t>
+      </w:r>
+      <w:r>
+        <w:rPr>
+          <w:rFonts w:hint="cs"/>
+          <w:rtl/>
+          <w:lang w:val="en-US"/>
+        </w:rPr>
+        <w:t xml:space="preserve">לקוח לא סיים את ההתקשרות, קרי, לא נשלחה לשרת הודעת </w:t>
+      </w:r>
+      <w:proofErr w:type="spellStart"/>
+      <w:r>
+        <w:rPr>
+          <w:lang w:val="en-US"/>
+        </w:rPr>
+        <w:t>session.close</w:t>
+      </w:r>
+      <w:proofErr w:type="spellEnd"/>
+      <w:r>
+        <w:rPr>
+          <w:lang w:val="en-US"/>
+        </w:rPr>
+        <w:t>()</w:t>
+      </w:r>
+      <w:r>
+        <w:rPr>
+          <w:rFonts w:hint="cs"/>
+          <w:rtl/>
+          <w:lang w:val="en-US"/>
+        </w:rPr>
+        <w:t xml:space="preserve"> מהלקוח. </w:t>
+      </w:r>
+    </w:p>
+    <w:p>
+      <w:pPr>
+        <w:pStyle w:val="ListParagraph"/>
+        <w:numPr>
+          <w:ilvl w:val="0"/>
+          <w:numId w:val="2"/>
+        </w:numPr>
+        <w:bidi/>
+        <w:rPr>
+          <w:rFonts w:hint="cs"/>
+          <w:rtl/>
+          <w:lang w:val="en-US"/>
+        </w:rPr>
+      </w:pPr>
+      <w:r>
+        <w:rPr>
+          <w:rFonts w:hint="cs"/>
+          <w:rtl/>
+          <w:lang w:val="en-US"/>
+        </w:rPr>
+        <w:t>השרת סיים ניתק את הקשר (</w:t>
+      </w:r>
+      <w:r>
+        <w:rPr>
+          <w:lang w:val="en-US"/>
+        </w:rPr>
+        <w:t>connection</w:t>
+      </w:r>
+      <w:r>
+        <w:rPr>
+          <w:rFonts w:hint="cs"/>
+          <w:rtl/>
+          <w:lang w:val="en-US"/>
+        </w:rPr>
+        <w:t>) עם הלקוח.</w:t>
+      </w:r>
+    </w:p>
+    <w:p>
+      <w:pPr>
+        <w:bidi/>
+        <w:rPr>
+          <w:rtl/>
+          <w:lang w:val="en-US"/>
+        </w:rPr>
+      </w:pPr>
+      <w:r>
+        <w:rPr>
+          <w:rFonts w:hint="cs"/>
+          <w:rtl/>
+          <w:lang w:val="en-US"/>
+        </w:rPr>
+        <w:t xml:space="preserve">אבל, למעשה מה שהוצג לעיל אינו אובייקט </w:t>
+      </w:r>
+      <w:r>
+        <w:rPr>
+          <w:lang w:val="en-US"/>
+        </w:rPr>
+        <w:t>Session</w:t>
+      </w:r>
+      <w:r>
+        <w:rPr>
+          <w:rFonts w:hint="cs"/>
+          <w:rtl/>
+          <w:lang w:val="en-US"/>
+        </w:rPr>
+        <w:t xml:space="preserve"> אלא אובייקט מעט שונה שנקרא </w:t>
+      </w:r>
+      <w:proofErr w:type="spellStart"/>
+      <w:r>
+        <w:rPr>
+          <w:lang w:val="en-US"/>
+        </w:rPr>
+        <w:t>HttpSession</w:t>
+      </w:r>
+      <w:proofErr w:type="spellEnd"/>
+      <w:r>
+        <w:rPr>
+          <w:rFonts w:hint="cs"/>
+          <w:rtl/>
+          <w:lang w:val="en-US"/>
+        </w:rPr>
+        <w:t xml:space="preserve"> וזהו אובייקט המשמש לשמירת נתוני ה </w:t>
+      </w:r>
+      <w:r>
+        <w:rPr>
+          <w:lang w:val="en-US"/>
+        </w:rPr>
+        <w:t>session</w:t>
+      </w:r>
+      <w:r>
+        <w:rPr>
+          <w:rFonts w:hint="cs"/>
+          <w:rtl/>
+          <w:lang w:val="en-US"/>
+        </w:rPr>
+        <w:t xml:space="preserve"> כאשר ההתקשרות היא דרך </w:t>
+      </w:r>
+      <w:r>
+        <w:rPr>
+          <w:lang w:val="en-US"/>
+        </w:rPr>
+        <w:t>servlet</w:t>
+      </w:r>
+      <w:r>
+        <w:rPr>
+          <w:rFonts w:hint="cs"/>
+          <w:rtl/>
+          <w:lang w:val="en-US"/>
+        </w:rPr>
+        <w:t xml:space="preserve">. </w:t>
+      </w:r>
+      <w:r>
+        <w:rPr>
+          <w:rFonts w:hint="cs"/>
+          <w:rtl/>
+          <w:lang w:val="en-US"/>
+        </w:rPr>
+        <w:t xml:space="preserve">ה </w:t>
+      </w:r>
+      <w:r>
+        <w:rPr>
+          <w:lang w:val="en-US"/>
+        </w:rPr>
+        <w:t>Session</w:t>
+      </w:r>
+      <w:r>
+        <w:rPr>
+          <w:rFonts w:hint="cs"/>
+          <w:rtl/>
+          <w:lang w:val="en-US"/>
+        </w:rPr>
+        <w:t xml:space="preserve"> הוא אובייקט של ה</w:t>
+      </w:r>
+      <w:r>
+        <w:rPr>
+          <w:rFonts w:hint="cs"/>
+          <w:rtl/>
+          <w:lang w:val="en-US"/>
+        </w:rPr>
+        <w:t xml:space="preserve">פלטפורמה </w:t>
+      </w:r>
+      <w:r>
+        <w:rPr>
+          <w:rFonts w:hint="cs"/>
+          <w:lang w:val="en-US"/>
+        </w:rPr>
+        <w:t>JEE</w:t>
+      </w:r>
+      <w:r>
+        <w:rPr>
+          <w:rFonts w:hint="cs"/>
+          <w:rtl/>
+          <w:lang w:val="en-US"/>
+        </w:rPr>
+        <w:t xml:space="preserve"> ,לכן,</w:t>
+      </w:r>
+      <w:r>
+        <w:rPr>
+          <w:rFonts w:hint="cs"/>
+          <w:rtl/>
+          <w:lang w:val="en-US"/>
+        </w:rPr>
+        <w:t xml:space="preserve"> בשונה מהאובייקט </w:t>
+      </w:r>
+      <w:proofErr w:type="spellStart"/>
+      <w:r>
+        <w:rPr>
+          <w:lang w:val="en-US"/>
+        </w:rPr>
+        <w:t>HttpSession</w:t>
+      </w:r>
+      <w:proofErr w:type="spellEnd"/>
+      <w:r>
+        <w:rPr>
+          <w:rFonts w:hint="cs"/>
+          <w:rtl/>
+          <w:lang w:val="en-US"/>
+        </w:rPr>
+        <w:t xml:space="preserve"> </w:t>
+      </w:r>
+      <w:r>
+        <w:rPr>
+          <w:rFonts w:hint="cs"/>
+          <w:rtl/>
+          <w:lang w:val="en-US"/>
+        </w:rPr>
+        <w:t xml:space="preserve">מאפשר שימוש גם מעל פרוטוקול התקשרות שנקרא </w:t>
+      </w:r>
+      <w:proofErr w:type="spellStart"/>
+      <w:r>
+        <w:rPr>
+          <w:lang w:val="en-US"/>
+        </w:rPr>
+        <w:t>websocket</w:t>
+      </w:r>
+      <w:proofErr w:type="spellEnd"/>
+      <w:r>
+        <w:rPr>
+          <w:rFonts w:hint="cs"/>
+          <w:rtl/>
+          <w:lang w:val="en-US"/>
+        </w:rPr>
+        <w:t>, כמוראה להלן:</w:t>
+      </w:r>
+    </w:p>
+    <w:p>
+      <w:pPr>
+        <w:bidi/>
+        <w:rPr>
+          <w:lang w:val="en-US"/>
+        </w:rPr>
+      </w:pPr>
+      <w:r>
+        <w:rPr>
+          <w:rFonts w:hint="cs"/>
+          <w:noProof/>
+          <w:rtl/>
+          <w:lang w:val="he-IL"/>
+        </w:rPr>
+        <w:lastRenderedPageBreak/>
+        <mc:AlternateContent>
+          <mc:Choice Requires="wpc">
+            <w:drawing>
+              <wp:inline distT="0" distB="0" distL="0" distR="0" wp14:anchorId="5F7997A1" wp14:editId="007DC86D">
+                <wp:extent cx="6027223" cy="2960742"/>
+                <wp:effectExtent l="0" t="0" r="12065" b="0"/>
+                <wp:docPr id="32" name="Canvas 32"/>
+                <wp:cNvGraphicFramePr>
+                  <a:graphicFrameLocks xmlns:a="http://schemas.openxmlformats.org/drawingml/2006/main" noChangeAspect="1"/>
+                </wp:cNvGraphicFramePr>
+                <a:graphic xmlns:a="http://schemas.openxmlformats.org/drawingml/2006/main">
+                  <a:graphicData uri="http://schemas.microsoft.com/office/word/2010/wordprocessingCanvas">
+                    <wpc:wpc>
+                      <wpc:bg>
+                        <a:solidFill>
+                          <a:prstClr val="white"/>
+                        </a:solidFill>
+                      </wpc:bg>
+                      <wpc:whole/>
+                      <wps:wsp>
+                        <wps:cNvPr id="19" name="Rectangle: Rounded Corners 19"/>
+                        <wps:cNvSpPr/>
+                        <wps:spPr>
+                          <a:xfrm>
+                            <a:off x="35999" y="152400"/>
+                            <a:ext cx="895350" cy="523875"/>
+                          </a:xfrm>
+                          <a:prstGeom prst="roundRect">
+                            <a:avLst/>
+                          </a:prstGeom>
+                        </wps:spPr>
+                        <wps:style>
+                          <a:lnRef idx="2">
+                            <a:schemeClr val="accent1">
+                              <a:shade val="50000"/>
+                            </a:schemeClr>
+                          </a:lnRef>
+                          <a:fillRef idx="1">
+                            <a:schemeClr val="accent1"/>
+                          </a:fillRef>
+                          <a:effectRef idx="0">
+                            <a:schemeClr val="accent1"/>
+                          </a:effectRef>
+                          <a:fontRef idx="minor">
+                            <a:schemeClr val="lt1"/>
+                          </a:fontRef>
+                        </wps:style>
+                        <wps:txbx>
+                          <w:txbxContent>
+                            <w:p>
+                              <w:pPr>
+                                <w:jc w:val="center"/>
+                                <w:rPr>
+                                  <w:lang w:val="en-US"/>
+                                </w:rPr>
+                              </w:pPr>
+                              <w:r>
+                                <w:rPr>
+                                  <w:lang w:val="en-US"/>
+                                </w:rPr>
+                                <w:t>Client 1</w:t>
+                              </w:r>
+                            </w:p>
+                          </w:txbxContent>
+                        </wps:txbx>
+                        <wps:bodyPr rot="0" spcFirstLastPara="0" vertOverflow="overflow" horzOverflow="overflow" vert="horz" wrap="square" lIns="91440" tIns="45720" rIns="91440" bIns="45720" numCol="1" spcCol="0" rtlCol="0" fromWordArt="0" anchor="ctr" anchorCtr="0" forceAA="0" compatLnSpc="1">
+                          <a:prstTxWarp prst="textNoShape">
+                            <a:avLst/>
+                          </a:prstTxWarp>
+                          <a:noAutofit/>
+                        </wps:bodyPr>
+                      </wps:wsp>
+                      <wps:wsp>
+                        <wps:cNvPr id="20" name="Rectangle: Rounded Corners 20"/>
+                        <wps:cNvSpPr/>
+                        <wps:spPr>
+                          <a:xfrm>
+                            <a:off x="35999" y="923924"/>
+                            <a:ext cx="895350" cy="495301"/>
+                          </a:xfrm>
+                          <a:prstGeom prst="roundRect">
+                            <a:avLst/>
+                          </a:prstGeom>
+                        </wps:spPr>
+                        <wps:style>
+                          <a:lnRef idx="2">
+                            <a:schemeClr val="accent1">
+                              <a:shade val="50000"/>
+                            </a:schemeClr>
+                          </a:lnRef>
+                          <a:fillRef idx="1">
+                            <a:schemeClr val="accent1"/>
+                          </a:fillRef>
+                          <a:effectRef idx="0">
+                            <a:schemeClr val="accent1"/>
+                          </a:effectRef>
+                          <a:fontRef idx="minor">
+                            <a:schemeClr val="lt1"/>
+                          </a:fontRef>
+                        </wps:style>
+                        <wps:txbx>
+                          <w:txbxContent>
+                            <w:p>
+                              <w:pPr>
+                                <w:jc w:val="center"/>
+                                <w:rPr>
+                                  <w:lang w:val="en-US"/>
+                                </w:rPr>
+                              </w:pPr>
+                              <w:r>
+                                <w:rPr>
+                                  <w:lang w:val="en-US"/>
+                                </w:rPr>
+                                <w:t>Client 2</w:t>
+                              </w:r>
+                            </w:p>
+                          </w:txbxContent>
+                        </wps:txbx>
+                        <wps:bodyPr rot="0" spcFirstLastPara="0" vertOverflow="overflow" horzOverflow="overflow" vert="horz" wrap="square" lIns="91440" tIns="45720" rIns="91440" bIns="45720" numCol="1" spcCol="0" rtlCol="0" fromWordArt="0" anchor="ctr" anchorCtr="0" forceAA="0" compatLnSpc="1">
+                          <a:prstTxWarp prst="textNoShape">
+                            <a:avLst/>
+                          </a:prstTxWarp>
+                          <a:noAutofit/>
+                        </wps:bodyPr>
+                      </wps:wsp>
+                      <wps:wsp>
+                        <wps:cNvPr id="21" name="Rectangle 21"/>
+                        <wps:cNvSpPr/>
+                        <wps:spPr>
+                          <a:xfrm>
+                            <a:off x="2522022" y="285750"/>
+                            <a:ext cx="3505201" cy="2447925"/>
+                          </a:xfrm>
+                          <a:prstGeom prst="rect">
+                            <a:avLst/>
+                          </a:prstGeom>
+                        </wps:spPr>
+                        <wps:style>
+                          <a:lnRef idx="2">
+                            <a:schemeClr val="dk1"/>
+                          </a:lnRef>
+                          <a:fillRef idx="1">
+                            <a:schemeClr val="lt1"/>
+                          </a:fillRef>
+                          <a:effectRef idx="0">
+                            <a:schemeClr val="dk1"/>
+                          </a:effectRef>
+                          <a:fontRef idx="minor">
+                            <a:schemeClr val="dk1"/>
+                          </a:fontRef>
+                        </wps:style>
+                        <wps:bodyPr rot="0" spcFirstLastPara="0" vertOverflow="overflow" horzOverflow="overflow" vert="horz" wrap="square" lIns="91440" tIns="45720" rIns="91440" bIns="45720" numCol="1" spcCol="0" rtlCol="0" fromWordArt="0" anchor="ctr" anchorCtr="0" forceAA="0" compatLnSpc="1">
+                          <a:prstTxWarp prst="textNoShape">
+                            <a:avLst/>
+                          </a:prstTxWarp>
+                          <a:noAutofit/>
+                        </wps:bodyPr>
+                      </wps:wsp>
+                      <wps:wsp>
+                        <wps:cNvPr id="22" name="Text Box 22"/>
+                        <wps:cNvSpPr txBox="1"/>
+                        <wps:spPr>
+                          <a:xfrm>
+                            <a:off x="3645974" y="0"/>
+                            <a:ext cx="1057275" cy="285750"/>
+                          </a:xfrm>
+                          <a:prstGeom prst="rect">
+                            <a:avLst/>
+                          </a:prstGeom>
+                          <a:solidFill>
+                            <a:schemeClr val="lt1"/>
+                          </a:solidFill>
+                          <a:ln w="6350">
+                            <a:noFill/>
+                          </a:ln>
+                        </wps:spPr>
+                        <wps:txbx>
+                          <w:txbxContent>
+                            <w:p>
+                              <w:pPr>
+                                <w:rPr>
+                                  <w:lang w:val="en-US"/>
+                                </w:rPr>
+                              </w:pPr>
+                              <w:r>
+                                <w:rPr>
+                                  <w:lang w:val="en-US"/>
+                                </w:rPr>
+                                <w:t>server</w:t>
+                              </w:r>
+                            </w:p>
+                          </w:txbxContent>
+                        </wps:txbx>
+                        <wps:bodyPr rot="0" spcFirstLastPara="0" vertOverflow="overflow" horzOverflow="overflow" vert="horz" wrap="square" lIns="91440" tIns="45720" rIns="91440" bIns="45720" numCol="1" spcCol="0" rtlCol="0" fromWordArt="0" anchor="t" anchorCtr="0" forceAA="0" compatLnSpc="1">
+                          <a:prstTxWarp prst="textNoShape">
+                            <a:avLst/>
+                          </a:prstTxWarp>
+                          <a:noAutofit/>
+                        </wps:bodyPr>
+                      </wps:wsp>
+                      <wps:wsp>
+                        <wps:cNvPr id="23" name="Rectangle 23"/>
+                        <wps:cNvSpPr/>
+                        <wps:spPr>
+                          <a:xfrm>
+                            <a:off x="2712524" y="438150"/>
+                            <a:ext cx="876299" cy="1562100"/>
+                          </a:xfrm>
+                          <a:prstGeom prst="rect">
+                            <a:avLst/>
+                          </a:prstGeom>
+                        </wps:spPr>
+                        <wps:style>
+                          <a:lnRef idx="3">
+                            <a:schemeClr val="lt1"/>
+                          </a:lnRef>
+                          <a:fillRef idx="1">
+                            <a:schemeClr val="accent4"/>
+                          </a:fillRef>
+                          <a:effectRef idx="1">
+                            <a:schemeClr val="accent4"/>
+                          </a:effectRef>
+                          <a:fontRef idx="minor">
+                            <a:schemeClr val="lt1"/>
+                          </a:fontRef>
+                        </wps:style>
+                        <wps:txbx>
+                          <w:txbxContent>
+                            <w:p>
+                              <w:pPr>
+                                <w:jc w:val="center"/>
+                                <w:rPr>
+                                  <w:lang w:val="en-US"/>
+                                </w:rPr>
+                              </w:pPr>
+                              <w:proofErr w:type="spellStart"/>
+                              <w:r>
+                                <w:rPr>
+                                  <w:lang w:val="en-US"/>
+                                </w:rPr>
+                                <w:t>websocket</w:t>
+                              </w:r>
+                              <w:proofErr w:type="spellEnd"/>
+                            </w:p>
+                          </w:txbxContent>
+                        </wps:txbx>
+                        <wps:bodyPr rot="0" spcFirstLastPara="0" vertOverflow="overflow" horzOverflow="overflow" vert="horz" wrap="square" lIns="91440" tIns="45720" rIns="91440" bIns="45720" numCol="1" spcCol="0" rtlCol="0" fromWordArt="0" anchor="ctr" anchorCtr="0" forceAA="0" compatLnSpc="1">
+                          <a:prstTxWarp prst="textNoShape">
+                            <a:avLst/>
+                          </a:prstTxWarp>
+                          <a:noAutofit/>
+                        </wps:bodyPr>
+                      </wps:wsp>
+                      <wps:wsp>
+                        <wps:cNvPr id="24" name="Connector: Elbow 24"/>
+                        <wps:cNvCnPr/>
+                        <wps:spPr>
+                          <a:xfrm>
+                            <a:off x="931349" y="414338"/>
+                            <a:ext cx="1771650" cy="471487"/>
+                          </a:xfrm>
+                          <a:prstGeom prst="bentConnector3">
+                            <a:avLst/>
+                          </a:prstGeom>
+                          <a:ln>
+                            <a:headEnd type="triangle"/>
+                            <a:tailEnd type="triangle"/>
+                          </a:ln>
+                        </wps:spPr>
+                        <wps:style>
+                          <a:lnRef idx="1">
+                            <a:schemeClr val="dk1"/>
+                          </a:lnRef>
+                          <a:fillRef idx="0">
+                            <a:schemeClr val="dk1"/>
+                          </a:fillRef>
+                          <a:effectRef idx="0">
+                            <a:schemeClr val="dk1"/>
+                          </a:effectRef>
+                          <a:fontRef idx="minor">
+                            <a:schemeClr val="tx1"/>
+                          </a:fontRef>
+                        </wps:style>
+                        <wps:bodyPr/>
+                      </wps:wsp>
+                      <wps:wsp>
+                        <wps:cNvPr id="25" name="Connector: Elbow 25"/>
+                        <wps:cNvCnPr/>
+                        <wps:spPr>
+                          <a:xfrm>
+                            <a:off x="940874" y="1152525"/>
+                            <a:ext cx="1771650" cy="276225"/>
+                          </a:xfrm>
+                          <a:prstGeom prst="bentConnector3">
+                            <a:avLst/>
+                          </a:prstGeom>
+                          <a:ln>
+                            <a:headEnd type="triangle"/>
+                            <a:tailEnd type="triangle"/>
+                          </a:ln>
+                        </wps:spPr>
+                        <wps:style>
+                          <a:lnRef idx="1">
+                            <a:schemeClr val="dk1"/>
+                          </a:lnRef>
+                          <a:fillRef idx="0">
+                            <a:schemeClr val="dk1"/>
+                          </a:fillRef>
+                          <a:effectRef idx="0">
+                            <a:schemeClr val="dk1"/>
+                          </a:effectRef>
+                          <a:fontRef idx="minor">
+                            <a:schemeClr val="tx1"/>
+                          </a:fontRef>
+                        </wps:style>
+                        <wps:bodyPr/>
+                      </wps:wsp>
+                      <wps:wsp>
+                        <wps:cNvPr id="26" name="Text Box 26"/>
+                        <wps:cNvSpPr txBox="1"/>
+                        <wps:spPr>
+                          <a:xfrm>
+                            <a:off x="1245674" y="142875"/>
+                            <a:ext cx="981075" cy="271463"/>
+                          </a:xfrm>
+                          <a:prstGeom prst="rect">
+                            <a:avLst/>
+                          </a:prstGeom>
+                          <a:solidFill>
+                            <a:schemeClr val="lt1"/>
+                          </a:solidFill>
+                          <a:ln w="6350">
+                            <a:noFill/>
+                          </a:ln>
+                        </wps:spPr>
+                        <wps:txbx>
+                          <w:txbxContent>
+                            <w:p>
+                              <w:pPr>
+                                <w:rPr>
+                                  <w:lang w:val="en-US"/>
+                                </w:rPr>
+                              </w:pPr>
+                              <w:proofErr w:type="spellStart"/>
+                              <w:r>
+                                <w:rPr>
+                                  <w:lang w:val="en-US"/>
+                                </w:rPr>
+                                <w:t>HttpRequest</w:t>
+                              </w:r>
+                              <w:proofErr w:type="spellEnd"/>
+                            </w:p>
+                          </w:txbxContent>
+                        </wps:txbx>
+                        <wps:bodyPr rot="0" spcFirstLastPara="0" vertOverflow="overflow" horzOverflow="overflow" vert="horz" wrap="square" lIns="91440" tIns="45720" rIns="91440" bIns="45720" numCol="1" spcCol="0" rtlCol="0" fromWordArt="0" anchor="t" anchorCtr="0" forceAA="0" compatLnSpc="1">
+                          <a:prstTxWarp prst="textNoShape">
+                            <a:avLst/>
+                          </a:prstTxWarp>
+                          <a:noAutofit/>
+                        </wps:bodyPr>
+                      </wps:wsp>
+                      <wps:wsp>
+                        <wps:cNvPr id="27" name="Text Box 13"/>
+                        <wps:cNvSpPr txBox="1"/>
+                        <wps:spPr>
+                          <a:xfrm>
+                            <a:off x="1263749" y="1447799"/>
+                            <a:ext cx="943950" cy="276225"/>
+                          </a:xfrm>
+                          <a:prstGeom prst="rect">
+                            <a:avLst/>
+                          </a:prstGeom>
+                          <a:solidFill>
+                            <a:schemeClr val="lt1"/>
+                          </a:solidFill>
+                          <a:ln w="6350">
+                            <a:noFill/>
+                          </a:ln>
+                        </wps:spPr>
+                        <wps:txbx>
+                          <w:txbxContent>
+                            <w:p>
+                              <w:pPr>
+                                <w:spacing w:line="256" w:lineRule="auto"/>
+                                <w:rPr>
+                                  <w:rFonts w:ascii="Calibri" w:eastAsia="Calibri" w:hAnsi="Calibri" w:cs="Arial"/>
+                                  <w:lang w:val="en-US"/>
+                                </w:rPr>
+                              </w:pPr>
+                              <w:proofErr w:type="spellStart"/>
+                              <w:r>
+                                <w:rPr>
+                                  <w:rFonts w:ascii="Calibri" w:eastAsia="Calibri" w:hAnsi="Calibri" w:cs="Arial"/>
+                                  <w:lang w:val="en-US"/>
+                                </w:rPr>
+                                <w:t>HttpRequest</w:t>
+                              </w:r>
+                              <w:proofErr w:type="spellEnd"/>
+                            </w:p>
+                          </w:txbxContent>
+                        </wps:txbx>
+                        <wps:bodyPr rot="0" spcFirstLastPara="0" vert="horz" wrap="square" lIns="91440" tIns="45720" rIns="91440" bIns="45720" numCol="1" spcCol="0" rtlCol="0" fromWordArt="0" anchor="t" anchorCtr="0" forceAA="0" compatLnSpc="1">
+                          <a:prstTxWarp prst="textNoShape">
+                            <a:avLst/>
+                          </a:prstTxWarp>
+                          <a:noAutofit/>
+                        </wps:bodyPr>
+                      </wps:wsp>
+                      <wps:wsp>
+                        <wps:cNvPr id="28" name="Rectangle 28"/>
+                        <wps:cNvSpPr/>
+                        <wps:spPr>
+                          <a:xfrm>
+                            <a:off x="3893624" y="466725"/>
+                            <a:ext cx="676275" cy="552450"/>
+                          </a:xfrm>
+                          <a:prstGeom prst="rect">
+                            <a:avLst/>
+                          </a:prstGeom>
+                        </wps:spPr>
+                        <wps:style>
+                          <a:lnRef idx="1">
+                            <a:schemeClr val="accent6"/>
+                          </a:lnRef>
+                          <a:fillRef idx="3">
+                            <a:schemeClr val="accent6"/>
+                          </a:fillRef>
+                          <a:effectRef idx="2">
+                            <a:schemeClr val="accent6"/>
+                          </a:effectRef>
+                          <a:fontRef idx="minor">
+                            <a:schemeClr val="lt1"/>
+                          </a:fontRef>
+                        </wps:style>
+                        <wps:txbx>
+                          <w:txbxContent>
+                            <w:p>
+                              <w:pPr>
+                                <w:jc w:val="center"/>
+                                <w:rPr>
+                                  <w:lang w:val="en-US"/>
+                                </w:rPr>
+                              </w:pPr>
+                              <w:r>
+                                <w:rPr>
+                                  <w:lang w:val="en-US"/>
+                                </w:rPr>
+                                <w:t>Session</w:t>
+                              </w:r>
+                            </w:p>
+                            <w:p>
+                              <w:pPr>
+                                <w:jc w:val="center"/>
+                                <w:rPr>
+                                  <w:lang w:val="en-US"/>
+                                </w:rPr>
+                              </w:pPr>
+                              <w:r>
+                                <w:rPr>
+                                  <w:lang w:val="en-US"/>
+                                </w:rPr>
+                                <w:t>123</w:t>
+                              </w:r>
+                            </w:p>
+                          </w:txbxContent>
+                        </wps:txbx>
+                        <wps:bodyPr rot="0" spcFirstLastPara="0" vertOverflow="overflow" horzOverflow="overflow" vert="horz" wrap="square" lIns="91440" tIns="45720" rIns="91440" bIns="45720" numCol="1" spcCol="0" rtlCol="0" fromWordArt="0" anchor="ctr" anchorCtr="0" forceAA="0" compatLnSpc="1">
+                          <a:prstTxWarp prst="textNoShape">
+                            <a:avLst/>
+                          </a:prstTxWarp>
+                          <a:noAutofit/>
+                        </wps:bodyPr>
+                      </wps:wsp>
+                      <wps:wsp>
+                        <wps:cNvPr id="29" name="Rectangle 29"/>
+                        <wps:cNvSpPr/>
+                        <wps:spPr>
+                          <a:xfrm>
+                            <a:off x="3893624" y="1237275"/>
+                            <a:ext cx="676275" cy="552450"/>
+                          </a:xfrm>
+                          <a:prstGeom prst="rect">
+                            <a:avLst/>
+                          </a:prstGeom>
+                        </wps:spPr>
+                        <wps:style>
+                          <a:lnRef idx="1">
+                            <a:schemeClr val="accent6"/>
+                          </a:lnRef>
+                          <a:fillRef idx="3">
+                            <a:schemeClr val="accent6"/>
+                          </a:fillRef>
+                          <a:effectRef idx="2">
+                            <a:schemeClr val="accent6"/>
+                          </a:effectRef>
+                          <a:fontRef idx="minor">
+                            <a:schemeClr val="lt1"/>
+                          </a:fontRef>
+                        </wps:style>
+                        <wps:txbx>
+                          <w:txbxContent>
+                            <w:p>
+                              <w:pPr>
+                                <w:jc w:val="center"/>
+                                <w:rPr>
+                                  <w:lang w:val="en-US"/>
+                                </w:rPr>
+                              </w:pPr>
+                              <w:r>
+                                <w:rPr>
+                                  <w:lang w:val="en-US"/>
+                                </w:rPr>
+                                <w:t>Session134</w:t>
+                              </w:r>
+                            </w:p>
+                          </w:txbxContent>
+                        </wps:txbx>
+                        <wps:bodyPr rot="0" spcFirstLastPara="0" vert="horz" wrap="square" lIns="91440" tIns="45720" rIns="91440" bIns="45720" numCol="1" spcCol="0" rtlCol="0" fromWordArt="0" anchor="ctr" anchorCtr="0" forceAA="0" compatLnSpc="1">
+                          <a:prstTxWarp prst="textNoShape">
+                            <a:avLst/>
+                          </a:prstTxWarp>
+                          <a:noAutofit/>
+                        </wps:bodyPr>
+                      </wps:wsp>
+                      <wps:wsp>
+                        <wps:cNvPr id="30" name="Straight Arrow Connector 30"/>
+                        <wps:cNvCnPr>
+                          <a:endCxn id="28" idx="1"/>
+                        </wps:cNvCnPr>
+                        <wps:spPr>
+                          <a:xfrm>
+                            <a:off x="3588823" y="742950"/>
+                            <a:ext cx="304801" cy="0"/>
+                          </a:xfrm>
+                          <a:prstGeom prst="straightConnector1">
+                            <a:avLst/>
+                          </a:prstGeom>
+                          <a:ln>
+                            <a:tailEnd type="triangle"/>
+                          </a:ln>
+                        </wps:spPr>
+                        <wps:style>
+                          <a:lnRef idx="1">
+                            <a:schemeClr val="accent1"/>
+                          </a:lnRef>
+                          <a:fillRef idx="0">
+                            <a:schemeClr val="accent1"/>
+                          </a:fillRef>
+                          <a:effectRef idx="0">
+                            <a:schemeClr val="accent1"/>
+                          </a:effectRef>
+                          <a:fontRef idx="minor">
+                            <a:schemeClr val="tx1"/>
+                          </a:fontRef>
+                        </wps:style>
+                        <wps:bodyPr/>
+                      </wps:wsp>
+                      <wps:wsp>
+                        <wps:cNvPr id="31" name="Straight Arrow Connector 31"/>
+                        <wps:cNvCnPr>
+                          <a:endCxn id="29" idx="1"/>
+                        </wps:cNvCnPr>
+                        <wps:spPr>
+                          <a:xfrm>
+                            <a:off x="3598349" y="1513500"/>
+                            <a:ext cx="295275" cy="0"/>
+                          </a:xfrm>
+                          <a:prstGeom prst="straightConnector1">
+                            <a:avLst/>
+                          </a:prstGeom>
+                          <a:ln>
+                            <a:tailEnd type="triangle"/>
+                          </a:ln>
+                        </wps:spPr>
+                        <wps:style>
+                          <a:lnRef idx="1">
+                            <a:schemeClr val="accent1"/>
+                          </a:lnRef>
+                          <a:fillRef idx="0">
+                            <a:schemeClr val="accent1"/>
+                          </a:fillRef>
+                          <a:effectRef idx="0">
+                            <a:schemeClr val="accent1"/>
+                          </a:effectRef>
+                          <a:fontRef idx="minor">
+                            <a:schemeClr val="tx1"/>
+                          </a:fontRef>
+                        </wps:style>
+                        <wps:bodyPr/>
+                      </wps:wsp>
+                      <wps:wsp>
+                        <wps:cNvPr id="34" name="Cloud 34"/>
+                        <wps:cNvSpPr/>
+                        <wps:spPr>
+                          <a:xfrm>
+                            <a:off x="349349" y="1856400"/>
+                            <a:ext cx="1752600" cy="800735"/>
+                          </a:xfrm>
+                          <a:prstGeom prst="cloud">
+                            <a:avLst/>
+                          </a:prstGeom>
+                          <a:solidFill>
+                            <a:schemeClr val="accent1">
+                              <a:alpha val="50000"/>
+                            </a:schemeClr>
+                          </a:solidFill>
+                          <a:ln>
+                            <a:noFill/>
+                          </a:ln>
+                        </wps:spPr>
+                        <wps:style>
+                          <a:lnRef idx="0">
+                            <a:scrgbClr r="0" g="0" b="0"/>
+                          </a:lnRef>
+                          <a:fillRef idx="0">
+                            <a:scrgbClr r="0" g="0" b="0"/>
+                          </a:fillRef>
+                          <a:effectRef idx="0">
+                            <a:scrgbClr r="0" g="0" b="0"/>
+                          </a:effectRef>
+                          <a:fontRef idx="minor">
+                            <a:schemeClr val="lt1"/>
+                          </a:fontRef>
+                        </wps:style>
+                        <wps:txbx>
+                          <w:txbxContent>
+                            <w:p>
+                              <w:pPr>
+                                <w:spacing w:line="256" w:lineRule="auto"/>
+                                <w:jc w:val="center"/>
+                                <w:rPr>
+                                  <w:rFonts w:eastAsia="Calibri" w:cs="Arial"/>
+                                  <w:lang w:val="en-US"/>
+                                </w:rPr>
+                              </w:pPr>
+                              <w:r>
+                                <w:rPr>
+                                  <w:rFonts w:eastAsia="Calibri" w:cs="Arial"/>
+                                  <w:lang w:val="en-US"/>
+                                </w:rPr>
+                                <w:t>web</w:t>
+                              </w:r>
+                            </w:p>
+                          </w:txbxContent>
+                        </wps:txbx>
+                        <wps:bodyPr rot="0" spcFirstLastPara="0" vert="horz" wrap="square" lIns="91440" tIns="45720" rIns="91440" bIns="45720" numCol="1" spcCol="0" rtlCol="0" fromWordArt="0" anchor="ctr" anchorCtr="0" forceAA="0" compatLnSpc="1">
+                          <a:prstTxWarp prst="textNoShape">
+                            <a:avLst/>
+                          </a:prstTxWarp>
+                          <a:noAutofit/>
+                        </wps:bodyPr>
+                      </wps:wsp>
+                      <wps:wsp>
+                        <wps:cNvPr id="36" name="Flowchart: Magnetic Disk 36"/>
+                        <wps:cNvSpPr/>
+                        <wps:spPr>
+                          <a:xfrm>
+                            <a:off x="5188049" y="1380150"/>
+                            <a:ext cx="590550" cy="829310"/>
+                          </a:xfrm>
+                          <a:prstGeom prst="flowChartMagneticDisk">
+                            <a:avLst/>
+                          </a:prstGeom>
+                        </wps:spPr>
+                        <wps:style>
+                          <a:lnRef idx="1">
+                            <a:schemeClr val="accent3"/>
+                          </a:lnRef>
+                          <a:fillRef idx="2">
+                            <a:schemeClr val="accent3"/>
+                          </a:fillRef>
+                          <a:effectRef idx="1">
+                            <a:schemeClr val="accent3"/>
+                          </a:effectRef>
+                          <a:fontRef idx="minor">
+                            <a:schemeClr val="dk1"/>
+                          </a:fontRef>
+                        </wps:style>
+                        <wps:txbx>
+                          <w:txbxContent>
+                            <w:p>
+                              <w:pPr>
+                                <w:spacing w:line="256" w:lineRule="auto"/>
+                                <w:jc w:val="center"/>
+                                <w:rPr>
+                                  <w:rFonts w:eastAsia="Calibri" w:cs="Arial"/>
+                                  <w:lang w:val="en-US"/>
+                                </w:rPr>
+                              </w:pPr>
+                              <w:r>
+                                <w:rPr>
+                                  <w:rFonts w:eastAsia="Calibri" w:cs="Arial"/>
+                                  <w:lang w:val="en-US"/>
+                                </w:rPr>
+                                <w:t>DB</w:t>
+                              </w:r>
+                            </w:p>
+                          </w:txbxContent>
+                        </wps:txbx>
+                        <wps:bodyPr rot="0" spcFirstLastPara="0" vert="horz" wrap="square" lIns="91440" tIns="45720" rIns="91440" bIns="45720" numCol="1" spcCol="0" rtlCol="0" fromWordArt="0" anchor="ctr" anchorCtr="0" forceAA="0" compatLnSpc="1">
+                          <a:prstTxWarp prst="textNoShape">
+                            <a:avLst/>
+                          </a:prstTxWarp>
+                          <a:noAutofit/>
+                        </wps:bodyPr>
+                      </wps:wsp>
+                      <wps:wsp>
+                        <wps:cNvPr id="39" name="Connector: Elbow 39"/>
+                        <wps:cNvCnPr>
+                          <a:stCxn id="28" idx="3"/>
+                          <a:endCxn id="36" idx="1"/>
+                        </wps:cNvCnPr>
+                        <wps:spPr>
+                          <a:xfrm>
+                            <a:off x="4569899" y="742950"/>
+                            <a:ext cx="913425" cy="637200"/>
+                          </a:xfrm>
+                          <a:prstGeom prst="bentConnector2">
+                            <a:avLst/>
+                          </a:prstGeom>
+                          <a:ln>
+                            <a:tailEnd type="triangle"/>
+                          </a:ln>
+                        </wps:spPr>
+                        <wps:style>
+                          <a:lnRef idx="1">
+                            <a:schemeClr val="accent1"/>
+                          </a:lnRef>
+                          <a:fillRef idx="0">
+                            <a:schemeClr val="accent1"/>
+                          </a:fillRef>
+                          <a:effectRef idx="0">
+                            <a:schemeClr val="accent1"/>
+                          </a:effectRef>
+                          <a:fontRef idx="minor">
+                            <a:schemeClr val="tx1"/>
+                          </a:fontRef>
+                        </wps:style>
+                        <wps:bodyPr/>
+                      </wps:wsp>
+                      <wps:wsp>
+                        <wps:cNvPr id="40" name="Connector: Elbow 40"/>
+                        <wps:cNvCnPr>
+                          <a:stCxn id="29" idx="3"/>
+                          <a:endCxn id="36" idx="2"/>
+                        </wps:cNvCnPr>
+                        <wps:spPr>
+                          <a:xfrm>
+                            <a:off x="4569899" y="1513500"/>
+                            <a:ext cx="618150" cy="281305"/>
+                          </a:xfrm>
+                          <a:prstGeom prst="bentConnector3">
+                            <a:avLst/>
+                          </a:prstGeom>
+                          <a:ln>
+                            <a:tailEnd type="triangle"/>
+                          </a:ln>
+                        </wps:spPr>
+                        <wps:style>
+                          <a:lnRef idx="1">
+                            <a:schemeClr val="accent1"/>
+                          </a:lnRef>
+                          <a:fillRef idx="0">
+                            <a:schemeClr val="accent1"/>
+                          </a:fillRef>
+                          <a:effectRef idx="0">
+                            <a:schemeClr val="accent1"/>
+                          </a:effectRef>
+                          <a:fontRef idx="minor">
+                            <a:schemeClr val="tx1"/>
+                          </a:fontRef>
+                        </wps:style>
+                        <wps:bodyPr/>
+                      </wps:wsp>
+                    </wpc:wpc>
+                  </a:graphicData>
+                </a:graphic>
+              </wp:inline>
+            </w:drawing>
+          </mc:Choice>
+          <mc:Fallback>
+            <w:pict>
+              <v:group w14:anchorId="5F7997A1" id="Canvas 32" o:spid="_x0000_s1045" editas="canvas" style="width:474.6pt;height:233.15pt;mso-position-horizontal-relative:char;mso-position-vertical-relative:line" coordsize="60267,29603" o:gfxdata="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">
+                <v:shape id="_x0000_s1046" type="#_x0000_t75" style="position:absolute;width:60267;height:29603;visibility:visible;mso-wrap-style:square" filled="t">
+                  <v:fill o:detectmouseclick="t"/>
+                  <v:path o:connecttype="none"/>
+                </v:shape>
+                <v:roundrect id="Rectangle: Rounded Corners 19" o:spid="_x0000_s1047" style="position:absolute;left:359;top:1524;width:8954;height:5238;visibility:visible;mso-wrap-style:square;v-text-anchor:middle" arcsize="10923f" o:gfxdata="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" fillcolor="#4472c4 [3204]" strokecolor="#1f3763 [1604]" strokeweight="1pt">
+                  <v:stroke joinstyle="miter"/>
+                  <v:textbox>
+                    <w:txbxContent>
+                      <w:p>
+                        <w:pPr>
+                          <w:jc w:val="center"/>
+                          <w:rPr>
+                            <w:lang w:val="en-US"/>
+                          </w:rPr>
+                        </w:pPr>
+                        <w:r>
+                          <w:rPr>
+                            <w:lang w:val="en-US"/>
+                          </w:rPr>
+                          <w:t>Client 1</w:t>
+                        </w:r>
+                      </w:p>
+                    </w:txbxContent>
+                  </v:textbox>
+                </v:roundrect>
+                <v:roundrect id="Rectangle: Rounded Corners 20" o:spid="_x0000_s1048" style="position:absolute;left:359;top:9239;width:8954;height:4953;visibility:visible;mso-wrap-style:square;v-text-anchor:middle" arcsize="10923f" o:gfxdata="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" fillcolor="#4472c4 [3204]" strokecolor="#1f3763 [1604]" strokeweight="1pt">
+                  <v:stroke joinstyle="miter"/>
+                  <v:textbox>
+                    <w:txbxContent>
+                      <w:p>
+                        <w:pPr>
+                          <w:jc w:val="center"/>
+                          <w:rPr>
+                            <w:lang w:val="en-US"/>
+                          </w:rPr>
+                        </w:pPr>
+                        <w:r>
+                          <w:rPr>
+                            <w:lang w:val="en-US"/>
+                          </w:rPr>
+                          <w:t>Client 2</w:t>
+                        </w:r>
+                      </w:p>
+                    </w:txbxContent>
+                  </v:textbox>
+                </v:roundrect>
+                <v:rect id="Rectangle 21" o:spid="_x0000_s1049" style="position:absolute;left:25220;top:2857;width:35052;height:24479;visibility:visible;mso-wrap-style:square;v-text-anchor:middle" o:gfxdata="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" fillcolor="white [3201]" strokecolor="black [3200]" strokeweight="1pt"/>
+                <v:shape id="Text Box 22" o:spid="_x0000_s1050" type="#_x0000_t202" style="position:absolute;left:36459;width:10573;height:2857;visibility:visible;mso-wrap-style:square;v-text-anchor:top" o:gfxdata="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" fillcolor="white [3201]" stroked="f" strokeweight=".5pt">
+                  <v:textbox>
+                    <w:txbxContent>
+                      <w:p>
+                        <w:pPr>
+                          <w:rPr>
+                            <w:lang w:val="en-US"/>
+                          </w:rPr>
+                        </w:pPr>
+                        <w:r>
+                          <w:rPr>
+                            <w:lang w:val="en-US"/>
+                          </w:rPr>
+                          <w:t>server</w:t>
+                        </w:r>
+                      </w:p>
+                    </w:txbxContent>
+                  </v:textbox>
+                </v:shape>
+                <v:rect id="Rectangle 23" o:spid="_x0000_s1051" style="position:absolute;left:27125;top:4381;width:8763;height:15621;visibility:visible;mso-wrap-style:square;v-text-anchor:middle" o:gfxdata="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" fillcolor="#ffc000 [3207]" strokecolor="white [3201]" strokeweight="1.5pt">
+                  <v:textbox>
+                    <w:txbxContent>
+                      <w:p>
+                        <w:pPr>
+                          <w:jc w:val="center"/>
+                          <w:rPr>
+                            <w:lang w:val="en-US"/>
+                          </w:rPr>
+                        </w:pPr>
+                        <w:proofErr w:type="spellStart"/>
+                        <w:r>
+                          <w:rPr>
+                            <w:lang w:val="en-US"/>
+                          </w:rPr>
+                          <w:t>websocket</w:t>
+                        </w:r>
+                        <w:proofErr w:type="spellEnd"/>
+                      </w:p>
+                    </w:txbxContent>
+                  </v:textbox>
+                </v:rect>
+                <v:shape id="Connector: Elbow 24" o:spid="_x0000_s1052" type="#_x0000_t34" style="position:absolute;left:9313;top:4143;width:17716;height:4715;visibility:visible;mso-wrap-style:square" o:connectortype="elbow" o:gfxdata="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" strokecolor="black [3200]" strokeweight=".5pt">
+                  <v:stroke startarrow="block" endarrow="block"/>
+                </v:shape>
+                <v:shape id="Connector: Elbow 25" o:spid="_x0000_s1053" type="#_x0000_t34" style="position:absolute;left:9408;top:11525;width:17717;height:2762;visibility:visible;mso-wrap-style:square" o:connectortype="elbow" o:gfxdata="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" strokecolor="black [3200]" strokeweight=".5pt">
+                  <v:stroke startarrow="block" endarrow="block"/>
+                </v:shape>
+                <v:shape id="Text Box 26" o:spid="_x0000_s1054" type="#_x0000_t202" style="position:absolute;left:12456;top:1428;width:9811;height:2715;visibility:visible;mso-wrap-style:square;v-text-anchor:top" o:gfxdata="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" fillcolor="white [3201]" stroked="f" strokeweight=".5pt">
+                  <v:textbox>
+                    <w:txbxContent>
+                      <w:p>
+                        <w:pPr>
+                          <w:rPr>
+                            <w:lang w:val="en-US"/>
+                          </w:rPr>
+                        </w:pPr>
+                        <w:proofErr w:type="spellStart"/>
+                        <w:r>
+                          <w:rPr>
+                            <w:lang w:val="en-US"/>
+                          </w:rPr>
+                          <w:t>HttpRequest</w:t>
+                        </w:r>
+                        <w:proofErr w:type="spellEnd"/>
+                      </w:p>
+                    </w:txbxContent>
+                  </v:textbox>
+                </v:shape>
+                <v:shape id="Text Box 13" o:spid="_x0000_s1055" type="#_x0000_t202" style="position:absolute;left:12637;top:14477;width:9439;height:2763;visibility:visible;mso-wrap-style:square;v-text-anchor:top" o:gfxdata="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" fillcolor="white [3201]" stroked="f" strokeweight=".5pt">
+                  <v:textbox>
+                    <w:txbxContent>
+                      <w:p>
+                        <w:pPr>
+                          <w:spacing w:line="256" w:lineRule="auto"/>
+                          <w:rPr>
+                            <w:rFonts w:ascii="Calibri" w:eastAsia="Calibri" w:hAnsi="Calibri" w:cs="Arial"/>
+                            <w:lang w:val="en-US"/>
+                          </w:rPr>
+                        </w:pPr>
+                        <w:proofErr w:type="spellStart"/>
+                        <w:r>
+                          <w:rPr>
+                            <w:rFonts w:ascii="Calibri" w:eastAsia="Calibri" w:hAnsi="Calibri" w:cs="Arial"/>
+                            <w:lang w:val="en-US"/>
+                          </w:rPr>
+                          <w:t>HttpRequest</w:t>
+                        </w:r>
+                        <w:proofErr w:type="spellEnd"/>
+                      </w:p>
+                    </w:txbxContent>
+                  </v:textbox>
+                </v:shape>
+                <v:rect id="Rectangle 28" o:spid="_x0000_s1056" style="position:absolute;left:38936;top:4667;width:6762;height:5524;visibility:visible;mso-wrap-style:square;v-text-anchor:middle" o:gfxdata="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" fillcolor="#77b64e [3033]" strokecolor="#70ad47 [3209]" strokeweight=".5pt">
+                  <v:fill color2="#6eaa46 [3177]" rotate="t" colors="0 #81b861;.5 #6fb242;1 #61a235" focus="100%" type="gradient">
+                    <o:fill v:ext="view" type="gradientUnscaled"/>
+                  </v:fill>
+                  <v:textbox>
+                    <w:txbxContent>
+                      <w:p>
+                        <w:pPr>
+                          <w:jc w:val="center"/>
+                          <w:rPr>
+                            <w:lang w:val="en-US"/>
+                          </w:rPr>
+                        </w:pPr>
+                        <w:r>
+                          <w:rPr>
+                            <w:lang w:val="en-US"/>
+                          </w:rPr>
+                          <w:t>Session</w:t>
+                        </w:r>
+                      </w:p>
+                      <w:p>
+                        <w:pPr>
+                          <w:jc w:val="center"/>
+                          <w:rPr>
+                            <w:lang w:val="en-US"/>
+                          </w:rPr>
+                        </w:pPr>
+                        <w:r>
+                          <w:rPr>
+                            <w:lang w:val="en-US"/>
+                          </w:rPr>
+                          <w:t>123</w:t>
+                        </w:r>
+                      </w:p>
+                    </w:txbxContent>
+                  </v:textbox>
+                </v:rect>
+                <v:rect id="Rectangle 29" o:spid="_x0000_s1057" style="position:absolute;left:38936;top:12372;width:6762;height:5525;visibility:visible;mso-wrap-style:square;v-text-anchor:middle" o:gfxdata="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" fillcolor="#77b64e [3033]" strokecolor="#70ad47 [3209]" strokeweight=".5pt">
+                  <v:fill color2="#6eaa46 [3177]" rotate="t" colors="0 #81b861;.5 #6fb242;1 #61a235" focus="100%" type="gradient">
+                    <o:fill v:ext="view" type="gradientUnscaled"/>
+                  </v:fill>
+                  <v:textbox>
+                    <w:txbxContent>
+                      <w:p>
+                        <w:pPr>
+                          <w:jc w:val="center"/>
+                          <w:rPr>
+                            <w:lang w:val="en-US"/>
+                          </w:rPr>
+                        </w:pPr>
+                        <w:r>
+                          <w:rPr>
+                            <w:lang w:val="en-US"/>
+                          </w:rPr>
+                          <w:t>Session134</w:t>
+                        </w:r>
+                      </w:p>
+                    </w:txbxContent>
+                  </v:textbox>
+                </v:rect>
+                <v:shape id="Straight Arrow Connector 30" o:spid="_x0000_s1058" type="#_x0000_t32" style="position:absolute;left:35888;top:7429;width:3048;height:0;visibility:visible;mso-wrap-style:square" o:connectortype="straight" o:gfxdata="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" strokecolor="#4472c4 [3204]" strokeweight=".5pt">
+                  <v:stroke endarrow="block" joinstyle="miter"/>
+                </v:shape>
+                <v:shape id="Straight Arrow Connector 31" o:spid="_x0000_s1059" type="#_x0000_t32" style="position:absolute;left:35983;top:15135;width:2953;height:0;visibility:visible;mso-wrap-style:square" o:connectortype="straight" o:gfxdata="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" strokecolor="#4472c4 [3204]" strokeweight=".5pt">
+                  <v:stroke endarrow="block" joinstyle="miter"/>
+                </v:shape>
+                <v:shape id="Cloud 34" o:spid="_x0000_s1060" style="position:absolute;left:3493;top:18564;width:17526;height:8007;visibility:visible;mso-wrap-style:square;v-text-anchor:middle" coordsize="43200,43200" o:spt="100" o:gfxdata="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" adj="-11796480,,5400" path="m3900,14370c3629,11657,4261,8921,5623,6907,7775,3726,11264,3017,14005,5202,15678,909,19914,22,22456,3432,23097,1683,24328,474,25749,200v1564,-302,3126,570,4084,2281c31215,267,33501,-460,35463,690v1495,876,2567,2710,2855,4886c40046,6218,41422,7998,41982,10318v407,1684,349,3513,-164,5142c43079,17694,43520,20590,43016,23322v-670,3632,-2888,6352,-5612,6882c37391,32471,36658,34621,35395,36101v-1919,2249,-4691,2538,-6840,714c27860,39948,25999,42343,23667,43106v-2748,899,-5616,-633,-7187,-3840c12772,42310,7956,40599,5804,35472,3690,35809,1705,34024,1110,31250,679,29243,1060,27077,2113,25551,619,24354,-213,22057,-5,19704,239,16949,1845,14791,3863,14507v12,-46,25,-91,37,-137xem4693,26177nfc3809,26271,2925,25993,2160,25380t4768,9519nfc6573,35092,6200,35220,5820,35280t10658,3810nfc16211,38544,15987,37961,15810,37350m28827,34751nfc28788,35398,28698,36038,28560,36660m34129,22954nfc36133,24282,37398,27058,37380,30090m41798,15354nfc41473,16386,40978,17302,40350,18030m38324,5426nfc38379,5843,38405,6266,38400,6690m29078,3952nfc29267,3369,29516,2826,29820,2340m22141,4720nfc22218,4238,22339,3771,22500,3330m14000,5192nfc14472,5568,14908,6021,15300,6540m4127,15789nfc4024,15325,3948,14851,3900,14370e" fillcolor="#4472c4 [3204]" stroked="f">
+                  <v:fill opacity="32896f"/>
+                  <v:stroke joinstyle="miter"/>
+                  <v:formulas/>
+                  <v:path arrowok="t" o:connecttype="custom" o:connectlocs="190392,485205;87630,470432;281065,646872;236114,653934;668503,724554;641403,692302;1169495,644128;1158663,679513;1384595,425465;1516486,557734;1695722,284595;1636977,334196;1554783,100574;1557867,124003;1179678,73252;1209781,43373;898248,87488;912813,61723;567972,96236;620713,121222;167430,292658;158221,266356" o:connectangles="0,0,0,0,0,0,0,0,0,0,0,0,0,0,0,0,0,0,0,0,0,0" textboxrect="0,0,43200,43200"/>
+                  <v:textbox>
+                    <w:txbxContent>
+                      <w:p>
+                        <w:pPr>
+                          <w:spacing w:line="256" w:lineRule="auto"/>
+                          <w:jc w:val="center"/>
+                          <w:rPr>
+                            <w:rFonts w:eastAsia="Calibri" w:cs="Arial"/>
+                            <w:lang w:val="en-US"/>
+                          </w:rPr>
+                        </w:pPr>
+                        <w:r>
+                          <w:rPr>
+                            <w:rFonts w:eastAsia="Calibri" w:cs="Arial"/>
+                            <w:lang w:val="en-US"/>
+                          </w:rPr>
+                          <w:t>web</w:t>
+                        </w:r>
+                      </w:p>
+                    </w:txbxContent>
+                  </v:textbox>
+                </v:shape>
+                <v:shape id="Flowchart: Magnetic Disk 36" o:spid="_x0000_s1061" type="#_x0000_t132" style="position:absolute;left:51880;top:13801;width:5905;height:8293;visibility:visible;mso-wrap-style:square;v-text-anchor:middle" o:gfxdata="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" fillcolor="#c3c3c3 [2166]" strokecolor="#a5a5a5 [3206]" strokeweight=".5pt">
+                  <v:fill color2="#b6b6b6 [2614]" rotate="t" colors="0 #d2d2d2;.5 #c8c8c8;1 silver" focus="100%" type="gradient">
+                    <o:fill v:ext="view" type="gradientUnscaled"/>
+                  </v:fill>
+                  <v:stroke joinstyle="miter"/>
+                  <v:textbox>
+                    <w:txbxContent>
+                      <w:p>
+                        <w:pPr>
+                          <w:spacing w:line="256" w:lineRule="auto"/>
+                          <w:jc w:val="center"/>
+                          <w:rPr>
+                            <w:rFonts w:eastAsia="Calibri" w:cs="Arial"/>
+                            <w:lang w:val="en-US"/>
+                          </w:rPr>
+                        </w:pPr>
+                        <w:r>
+                          <w:rPr>
+                            <w:rFonts w:eastAsia="Calibri" w:cs="Arial"/>
+                            <w:lang w:val="en-US"/>
+                          </w:rPr>
+                          <w:t>DB</w:t>
+                        </w:r>
+                      </w:p>
+                    </w:txbxContent>
+                  </v:textbox>
+                </v:shape>
+                <v:shape id="Connector: Elbow 39" o:spid="_x0000_s1062" type="#_x0000_t33" style="position:absolute;left:45698;top:7429;width:9135;height:6372;visibility:visible;mso-wrap-style:square" o:connectortype="elbow" o:gfxdata="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" strokecolor="#4472c4 [3204]" strokeweight=".5pt">
+                  <v:stroke endarrow="block"/>
+                </v:shape>
+                <v:shape id="Connector: Elbow 40" o:spid="_x0000_s1063" type="#_x0000_t34" style="position:absolute;left:45698;top:15135;width:6182;height:2813;visibility:visible;mso-wrap-style:square" o:connectortype="elbow" o:gfxdata="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" strokecolor="#4472c4 [3204]" strokeweight=".5pt">
+                  <v:stroke endarrow="block"/>
+                </v:shape>
+                <w10:anchorlock/>
+              </v:group>
+            </w:pict>
+          </mc:Fallback>
+        </mc:AlternateContent>
+      </w:r>
+    </w:p>
+    <w:p>
+      <w:pPr>
+        <w:bidi/>
+        <w:rPr>
+          <w:rFonts w:hint="cs"/>
+          <w:rtl/>
+          <w:lang w:val="en-US"/>
+        </w:rPr>
+      </w:pPr>
+      <w:r>
+        <w:rPr>
+          <w:rFonts w:hint="cs"/>
+          <w:rtl/>
+          <w:lang w:val="en-US"/>
+        </w:rPr>
+        <w:t xml:space="preserve">ההבדל הגדול בין שתי צורות התקשרות הוא שבתקשורת </w:t>
+      </w:r>
+      <w:proofErr w:type="spellStart"/>
+      <w:r>
+        <w:rPr>
+          <w:lang w:val="en-US"/>
+        </w:rPr>
+        <w:t>websocket</w:t>
+      </w:r>
+      <w:proofErr w:type="spellEnd"/>
+      <w:r>
+        <w:rPr>
+          <w:rFonts w:hint="cs"/>
+          <w:lang w:val="en-US"/>
+        </w:rPr>
+        <w:t xml:space="preserve"> </w:t>
+      </w:r>
+      <w:r>
+        <w:rPr>
+          <w:rFonts w:hint="cs"/>
+          <w:rtl/>
+          <w:lang w:val="en-US"/>
+        </w:rPr>
+        <w:t xml:space="preserve"> אין מנגנון דגימה (</w:t>
+      </w:r>
+      <w:r>
+        <w:rPr>
+          <w:lang w:val="en-US"/>
+        </w:rPr>
+        <w:t>polling</w:t>
+      </w:r>
+      <w:r>
+        <w:rPr>
+          <w:rFonts w:hint="cs"/>
+          <w:rtl/>
+          <w:lang w:val="en-US"/>
+        </w:rPr>
+        <w:t>) כלומר, השרת לא בודק שהקשר עם הלקוח "חי" או לא</w:t>
+      </w:r>
+      <w:r>
+        <w:rPr>
+          <w:rFonts w:hint="cs"/>
+          <w:rtl/>
+          <w:lang w:val="en-US"/>
+        </w:rPr>
+        <w:t>:</w:t>
+      </w:r>
+      <w:r>
+        <w:rPr>
+          <w:rFonts w:hint="cs"/>
+          <w:rtl/>
+          <w:lang w:val="en-US"/>
+        </w:rPr>
+        <w:t xml:space="preserve"> אם השרת ישלח הודעת </w:t>
+      </w:r>
+      <w:r>
+        <w:rPr>
+          <w:lang w:val="en-US"/>
+        </w:rPr>
+        <w:t>ping</w:t>
+      </w:r>
+      <w:r>
+        <w:rPr>
+          <w:rFonts w:hint="cs"/>
+          <w:rtl/>
+          <w:lang w:val="en-US"/>
+        </w:rPr>
+        <w:t xml:space="preserve"> הוא יקבל תשובת </w:t>
+      </w:r>
+      <w:r>
+        <w:rPr>
+          <w:lang w:val="en-US"/>
+        </w:rPr>
+        <w:t>pong</w:t>
+      </w:r>
+      <w:r>
+        <w:rPr>
+          <w:rFonts w:hint="cs"/>
+          <w:rtl/>
+          <w:lang w:val="en-US"/>
+        </w:rPr>
+        <w:t xml:space="preserve">. </w:t>
+      </w:r>
+      <w:r>
+        <w:rPr>
+          <w:rFonts w:hint="cs"/>
+          <w:rtl/>
+          <w:lang w:val="en-US"/>
+        </w:rPr>
+        <w:t xml:space="preserve">כך, תחת פרוטוקול </w:t>
+      </w:r>
+      <w:r>
+        <w:rPr>
+          <w:rFonts w:hint="cs"/>
+          <w:lang w:val="en-US"/>
+        </w:rPr>
+        <w:t>HTTP</w:t>
+      </w:r>
+      <w:r>
+        <w:rPr>
+          <w:rFonts w:hint="cs"/>
+          <w:rtl/>
+          <w:lang w:val="en-US"/>
+        </w:rPr>
+        <w:t xml:space="preserve"> אפשר להעביר הודעות בין השרת ללקוח ולהיפך בצורה חלקה. </w:t>
+      </w:r>
+      <w:r>
+        <w:rPr>
+          <w:rFonts w:hint="cs"/>
+          <w:rtl/>
+          <w:lang w:val="en-US"/>
+        </w:rPr>
+        <w:t xml:space="preserve">בפרוטוקול </w:t>
+      </w:r>
+      <w:proofErr w:type="spellStart"/>
+      <w:r>
+        <w:rPr>
+          <w:lang w:val="en-US"/>
+        </w:rPr>
+        <w:t>websocket</w:t>
+      </w:r>
+      <w:proofErr w:type="spellEnd"/>
+      <w:r>
+        <w:rPr>
+          <w:rFonts w:hint="cs"/>
+          <w:rtl/>
+          <w:lang w:val="en-US"/>
+        </w:rPr>
+        <w:t xml:space="preserve"> קיימת "לחיצת יד" בין לקוח ושרת ולאחר מכן אפשר להעביר הודעות בין הצדדים </w:t>
+      </w:r>
+      <w:r>
+        <w:rPr>
+          <w:rFonts w:hint="cs"/>
+          <w:i/>
+          <w:iCs/>
+          <w:rtl/>
+          <w:lang w:val="en-US"/>
+        </w:rPr>
+        <w:t>שלא בצורת הודעה-תגובה</w:t>
+      </w:r>
+      <w:r>
+        <w:rPr>
+          <w:rFonts w:hint="cs"/>
+          <w:rtl/>
+          <w:lang w:val="en-US"/>
+        </w:rPr>
+        <w:t xml:space="preserve">.  </w:t>
+      </w:r>
+    </w:p>
+    <w:p>
+      <w:pPr>
+        <w:bidi/>
+        <w:rPr>
+          <w:lang w:val="en-US"/>
+        </w:rPr>
+      </w:pPr>
+    </w:p>
+    <w:p>
+      <w:pPr>
+        <w:bidi/>
+        <w:rPr>
+          <w:rFonts w:hint="cs"/>
+          <w:rtl/>
+          <w:lang w:val="en-US"/>
         </w:rPr>
       </w:pPr>
     </w:p>
@@ -4219,6 +7653,95 @@
 <file path=word/numbering.xml><?xml version="1.0" encoding="utf-8"?>
 <w:numbering xmlns:wpc="http://schemas.microsoft.com/office/word/2010/wordprocessingCanvas" xmlns:cx="http://schemas.microsoft.com/office/drawing/2014/chartex" xmlns:cx1="http://schemas.microsoft.com/office/drawing/2015/9/8/chartex" xmlns:cx2="http://schemas.microsoft.com/office/drawing/2015/10/21/chartex" xmlns:cx3="http://schemas.microsoft.com/office/drawing/2016/5/9/chartex" xmlns:cx4="http://schemas.microsoft.com/office/drawing/2016/5/10/chartex" xmlns:cx5="http://schemas.microsoft.com/office/drawing/2016/5/11/chartex" xmlns:cx6="http://schemas.microsoft.com/office/drawing/2016/5/12/chartex" xmlns:cx7="http://schemas.microsoft.com/office/drawing/2016/5/13/chartex" xmlns:cx8="http://schemas.microsoft.com/office/drawing/2016/5/14/chartex" xmlns:mc="http://schemas.openxmlformats.org/markup-compatibility/2006" xmlns:aink="http://schemas.microsoft.com/office/drawing/2016/ink" xmlns:am3d="http://schemas.microsoft.com/office/drawing/2017/model3d" xmlns:o="urn:schemas-microsoft-com:office:office" xmlns:r="http://schemas.openxmlformats.org/officeDocument/2006/relationships" xmlns:m="http://schemas.openxmlformats.org/officeDocument/2006/math" xmlns:v="urn:schemas-microsoft-com:vml" xmlns:wp14="http://schemas.microsoft.com/office/word/2010/wordprocessingDrawing" xmlns:wp="http://schemas.openxmlformats.org/drawingml/2006/wordprocessingDrawing" xmlns:w10="urn:schemas-microsoft-com:office:word" xmlns:w="http://schemas.openxmlformats.org/wordprocessingml/2006/main" xmlns:w14="http://schemas.microsoft.com/office/word/2010/wordml" xmlns:w15="http://schemas.microsoft.com/office/word/2012/wordml" xmlns:w16cex="http://schemas.microsoft.com/office/word/2018/wordml/cex" xmlns:w16cid="http://schemas.microsoft.com/office/word/2016/wordml/cid" xmlns:w16="http://schemas.microsoft.com/office/word/2018/wordml" xmlns:w16sdtdh="http://schemas.microsoft.com/office/word/2020/wordml/sdtdatahash" xmlns:w16se="http://schemas.microsoft.com/office/word/2015/wordml/symex" xmlns:wpg="http://schemas.microsoft.com/office/word/2010/wordprocessingGroup" xmlns:wpi="http://schemas.microsoft.com/office/word/2010/wordprocessingInk" xmlns:wne="http://schemas.microsoft.com/office/word/2006/wordml" xmlns:wps="http://schemas.microsoft.com/office/word/2010/wordprocessingShape" mc:Ignorable="w14 w15 w16se w16cid w16 w16cex w16sdtdh wp14">
   <w:abstractNum w:abstractNumId="0" w15:restartNumberingAfterBreak="0">
+    <w:nsid w:val="4EE150EA"/>
+    <w:multiLevelType w:val="hybridMultilevel"/>
+    <w:tmpl w:val="1CD8CA92"/>
+    <w:lvl w:ilvl="0" w:tplc="145456BE">
+      <w:start w:val="1"/>
+      <w:numFmt w:val="decimal"/>
+      <w:lvlText w:val="%1."/>
+      <w:lvlJc w:val="left"/>
+      <w:pPr>
+        <w:ind w:left="1080" w:hanging="360"/>
+      </w:pPr>
+      <w:rPr>
+        <w:rFonts w:hint="default"/>
+      </w:rPr>
+    </w:lvl>
+    <w:lvl w:ilvl="1" w:tplc="20000019" w:tentative="1">
+      <w:start w:val="1"/>
+      <w:numFmt w:val="lowerLetter"/>
+      <w:lvlText w:val="%2."/>
+      <w:lvlJc w:val="left"/>
+      <w:pPr>
+        <w:ind w:left="1800" w:hanging="360"/>
+      </w:pPr>
+    </w:lvl>
+    <w:lvl w:ilvl="2" w:tplc="2000001B" w:tentative="1">
+      <w:start w:val="1"/>
+      <w:numFmt w:val="lowerRoman"/>
+      <w:lvlText w:val="%3."/>
+      <w:lvlJc w:val="right"/>
+      <w:pPr>
+        <w:ind w:left="2520" w:hanging="180"/>
+      </w:pPr>
+    </w:lvl>
+    <w:lvl w:ilvl="3" w:tplc="2000000F" w:tentative="1">
+      <w:start w:val="1"/>
+      <w:numFmt w:val="decimal"/>
+      <w:lvlText w:val="%4."/>
+      <w:lvlJc w:val="left"/>
+      <w:pPr>
+        <w:ind w:left="3240" w:hanging="360"/>
+      </w:pPr>
+    </w:lvl>
+    <w:lvl w:ilvl="4" w:tplc="20000019" w:tentative="1">
+      <w:start w:val="1"/>
+      <w:numFmt w:val="lowerLetter"/>
+      <w:lvlText w:val="%5."/>
+      <w:lvlJc w:val="left"/>
+      <w:pPr>
+        <w:ind w:left="3960" w:hanging="360"/>
+      </w:pPr>
+    </w:lvl>
+    <w:lvl w:ilvl="5" w:tplc="2000001B" w:tentative="1">
+      <w:start w:val="1"/>
+      <w:numFmt w:val="lowerRoman"/>
+      <w:lvlText w:val="%6."/>
+      <w:lvlJc w:val="right"/>
+      <w:pPr>
+        <w:ind w:left="4680" w:hanging="180"/>
+      </w:pPr>
+    </w:lvl>
+    <w:lvl w:ilvl="6" w:tplc="2000000F" w:tentative="1">
+      <w:start w:val="1"/>
+      <w:numFmt w:val="decimal"/>
+      <w:lvlText w:val="%7."/>
+      <w:lvlJc w:val="left"/>
+      <w:pPr>
+        <w:ind w:left="5400" w:hanging="360"/>
+      </w:pPr>
+    </w:lvl>
+    <w:lvl w:ilvl="7" w:tplc="20000019" w:tentative="1">
+      <w:start w:val="1"/>
+      <w:numFmt w:val="lowerLetter"/>
+      <w:lvlText w:val="%8."/>
+      <w:lvlJc w:val="left"/>
+      <w:pPr>
+        <w:ind w:left="6120" w:hanging="360"/>
+      </w:pPr>
+    </w:lvl>
+    <w:lvl w:ilvl="8" w:tplc="2000001B" w:tentative="1">
+      <w:start w:val="1"/>
+      <w:numFmt w:val="lowerRoman"/>
+      <w:lvlText w:val="%9."/>
+      <w:lvlJc w:val="right"/>
+      <w:pPr>
+        <w:ind w:left="6840" w:hanging="180"/>
+      </w:pPr>
+    </w:lvl>
+  </w:abstractNum>
+  <w:abstractNum w:abstractNumId="1" w15:restartNumberingAfterBreak="0">
     <w:nsid w:val="541150A7"/>
     <w:multiLevelType w:val="hybridMultilevel"/>
     <w:tmpl w:val="99BAE49E"/>
@@ -4332,6 +7855,9 @@
     </w:lvl>
   </w:abstractNum>
   <w:num w:numId="1">
+    <w:abstractNumId w:val="1"/>
+  </w:num>
+  <w:num w:numId="2">
     <w:abstractNumId w:val="0"/>
   </w:num>
 </w:numbering>
@@ -4345,7 +7871,7 @@
         <w:rFonts w:asciiTheme="minorHAnsi" w:eastAsiaTheme="minorHAnsi" w:hAnsiTheme="minorHAnsi" w:cstheme="minorBidi"/>
         <w:sz w:val="22"/>
         <w:szCs w:val="22"/>
-        <w:lang w:eastAsia="en-US" w:bidi="he-IL"/>
+        <w:lang w:val="en-IL" w:eastAsia="en-US" w:bidi="he-IL"/>
       </w:rPr>
     </w:rPrDefault>
     <w:pPrDefault>
@@ -5036,19 +8562,19 @@
 
 <file path=word/glossary/fontTable.xml><?xml version="1.0" encoding="utf-8"?>
 <w:fonts xmlns:mc="http://schemas.openxmlformats.org/markup-compatibility/2006" xmlns:r="http://schemas.openxmlformats.org/officeDocument/2006/relationships" xmlns:w="http://schemas.openxmlformats.org/wordprocessingml/2006/main" xmlns:w14="http://schemas.microsoft.com/office/word/2010/wordml" xmlns:w15="http://schemas.microsoft.com/office/word/2012/wordml" xmlns:w16cex="http://schemas.microsoft.com/office/word/2018/wordml/cex" xmlns:w16cid="http://schemas.microsoft.com/office/word/2016/wordml/cid" xmlns:w16="http://schemas.microsoft.com/office/word/2018/wordml" xmlns:w16sdtdh="http://schemas.microsoft.com/office/word/2020/wordml/sdtdatahash" xmlns:w16se="http://schemas.microsoft.com/office/word/2015/wordml/symex" mc:Ignorable="w14 w15 w16se w16cid w16 w16cex w16sdtdh">
+  <w:font w:name="Times New Roman">
+    <w:panose1 w:val="02020603050405020304"/>
+    <w:charset w:val="00"/>
+    <w:family w:val="roman"/>
+    <w:pitch w:val="variable"/>
+    <w:sig w:usb0="E0002EFF" w:usb1="C000785B" w:usb2="00000009" w:usb3="00000000" w:csb0="000001FF" w:csb1="00000000"/>
+  </w:font>
   <w:font w:name="Symbol">
     <w:panose1 w:val="05050102010706020507"/>
     <w:charset w:val="02"/>
     <w:family w:val="roman"/>
     <w:pitch w:val="variable"/>
     <w:sig w:usb0="00000000" w:usb1="10000000" w:usb2="00000000" w:usb3="00000000" w:csb0="80000000" w:csb1="00000000"/>
-  </w:font>
-  <w:font w:name="Times New Roman">
-    <w:panose1 w:val="02020603050405020304"/>
-    <w:charset w:val="00"/>
-    <w:family w:val="roman"/>
-    <w:pitch w:val="variable"/>
-    <w:sig w:usb0="E0002EFF" w:usb1="C000785B" w:usb2="00000009" w:usb3="00000000" w:csb0="000001FF" w:csb1="00000000"/>
   </w:font>
   <w:font w:name="Courier New">
     <w:panose1 w:val="02070309020205020404"/>
@@ -5087,7 +8613,6 @@
   </w:font>
   <w:font w:name="DengXian Light">
     <w:altName w:val="等线 Light"/>
-    <w:panose1 w:val="02010600030101010101"/>
     <w:charset w:val="86"/>
     <w:family w:val="auto"/>
     <w:pitch w:val="variable"/>
@@ -5129,6 +8654,7 @@
     <w:rsidRoot w:val="00DD26AB"/>
     <w:rsid w:val="003A2385"/>
     <w:rsid w:val="00850776"/>
+    <w:rsid w:val="00AE61CE"/>
     <w:rsid w:val="00DD26AB"/>
     <w:rsid w:val="00EB7B61"/>
   </w:rsids>
@@ -5145,7 +8671,7 @@
     <m:intLim m:val="subSup"/>
     <m:naryLim m:val="undOvr"/>
   </m:mathPr>
-  <w:themeFontLang w:eastAsia="zh-CN" w:bidi="he-IL"/>
+  <w:themeFontLang w:val="en-IL" w:eastAsia="zh-CN" w:bidi="he-IL"/>
   <w:clrSchemeMapping w:bg1="light1" w:t1="dark1" w:bg2="light2" w:t2="dark2" w:accent1="accent1" w:accent2="accent2" w:accent3="accent3" w:accent4="accent4" w:accent5="accent5" w:accent6="accent6" w:hyperlink="hyperlink" w:followedHyperlink="followedHyperlink"/>
   <w:decimalSymbol w:val="."/>
   <w:listSeparator w:val=","/>
@@ -5161,7 +8687,7 @@
         <w:rFonts w:asciiTheme="minorHAnsi" w:eastAsiaTheme="minorEastAsia" w:hAnsiTheme="minorHAnsi" w:cstheme="minorBidi"/>
         <w:sz w:val="22"/>
         <w:szCs w:val="22"/>
-        <w:lang w:bidi="he-IL"/>
+        <w:lang w:val="en-IL" w:eastAsia="en-IL" w:bidi="he-IL"/>
       </w:rPr>
     </w:rPrDefault>
     <w:pPrDefault>

</xml_diff>